<commit_message>
space between pharagraphs, if the teachear want to check the update before this one is okay, this has meaning less changes
</commit_message>
<xml_diff>
--- a/LabGuerraEspacial/Docs/Engineering method .docx
+++ b/LabGuerraEspacial/Docs/Engineering method .docx
@@ -2782,32 +2782,45 @@
         <w:jc w:val="both"/>
         <w:textAlignment w:val="baseline"/>
         <w:rPr>
+          <w:rFonts w:ascii="Calibri" w:eastAsia="Times New Roman" w:hAnsi="Calibri" w:cs="Calibri"/>
+          <w:sz w:val="20"/>
+          <w:szCs w:val="20"/>
+          <w:lang w:val="es-CO" w:eastAsia="es-CO"/>
+        </w:rPr>
+      </w:pPr>
+      <w:r>
+        <w:rPr>
+          <w:rFonts w:ascii="Calibri" w:eastAsia="Times New Roman" w:hAnsi="Calibri" w:cs="Calibri"/>
+          <w:b/>
+          <w:bCs/>
+          <w:sz w:val="20"/>
+          <w:szCs w:val="20"/>
+          <w:lang w:eastAsia="es-CO"/>
+        </w:rPr>
+        <w:t>FASE 4: TRANSICIÓN DE LA FORMULACIÓN DE IDEAS A LOS DISEÑOS PRELIMINARES</w:t>
+      </w:r>
+      <w:r>
+        <w:rPr>
+          <w:rFonts w:ascii="Calibri" w:eastAsia="Times New Roman" w:hAnsi="Calibri" w:cs="Calibri"/>
+          <w:sz w:val="20"/>
+          <w:szCs w:val="20"/>
+          <w:lang w:val="es-CO" w:eastAsia="es-CO"/>
+        </w:rPr>
+        <w:t> </w:t>
+      </w:r>
+    </w:p>
+    <w:p>
+      <w:pPr>
+        <w:spacing w:after="0" w:line="240" w:lineRule="auto"/>
+        <w:jc w:val="both"/>
+        <w:textAlignment w:val="baseline"/>
+        <w:rPr>
           <w:rFonts w:ascii="Segoe UI" w:eastAsia="Times New Roman" w:hAnsi="Segoe UI" w:cs="Segoe UI"/>
           <w:sz w:val="18"/>
           <w:szCs w:val="18"/>
           <w:lang w:val="es-CO" w:eastAsia="es-CO"/>
         </w:rPr>
       </w:pPr>
-      <w:r>
-        <w:rPr>
-          <w:rFonts w:ascii="Calibri" w:eastAsia="Times New Roman" w:hAnsi="Calibri" w:cs="Calibri"/>
-          <w:b/>
-          <w:bCs/>
-          <w:sz w:val="20"/>
-          <w:szCs w:val="20"/>
-          <w:lang w:eastAsia="es-CO"/>
-        </w:rPr>
-        <w:t>FASE 4: TRANSICIÓN DE LA FORMULACIÓN DE IDEAS A LOS DISEÑOS PRELIMINARES</w:t>
-      </w:r>
-      <w:r>
-        <w:rPr>
-          <w:rFonts w:ascii="Calibri" w:eastAsia="Times New Roman" w:hAnsi="Calibri" w:cs="Calibri"/>
-          <w:sz w:val="20"/>
-          <w:szCs w:val="20"/>
-          <w:lang w:val="es-CO" w:eastAsia="es-CO"/>
-        </w:rPr>
-        <w:t> </w:t>
-      </w:r>
     </w:p>
     <w:p>
       <w:pPr>
@@ -2850,6 +2863,20 @@
     <w:p>
       <w:pPr>
         <w:spacing w:after="0" w:line="240" w:lineRule="auto"/>
+        <w:ind w:left="360"/>
+        <w:jc w:val="both"/>
+        <w:textAlignment w:val="baseline"/>
+        <w:rPr>
+          <w:rFonts w:ascii="Calibri" w:eastAsia="Times New Roman" w:hAnsi="Calibri" w:cs="Calibri"/>
+          <w:sz w:val="20"/>
+          <w:szCs w:val="20"/>
+          <w:lang w:val="es-CO" w:eastAsia="es-CO"/>
+        </w:rPr>
+      </w:pPr>
+    </w:p>
+    <w:p>
+      <w:pPr>
+        <w:spacing w:after="0" w:line="240" w:lineRule="auto"/>
         <w:jc w:val="both"/>
         <w:textAlignment w:val="baseline"/>
         <w:rPr>
@@ -2884,30 +2911,43 @@
         <w:jc w:val="both"/>
         <w:textAlignment w:val="baseline"/>
         <w:rPr>
+          <w:rFonts w:ascii="Calibri" w:eastAsia="Times New Roman" w:hAnsi="Calibri" w:cs="Calibri"/>
+          <w:sz w:val="20"/>
+          <w:szCs w:val="20"/>
+          <w:lang w:val="es-CO" w:eastAsia="es-CO"/>
+        </w:rPr>
+      </w:pPr>
+      <w:r>
+        <w:rPr>
+          <w:rFonts w:ascii="Calibri" w:eastAsia="Times New Roman" w:hAnsi="Calibri" w:cs="Calibri"/>
+          <w:sz w:val="20"/>
+          <w:szCs w:val="20"/>
+          <w:lang w:eastAsia="es-CO"/>
+        </w:rPr>
+        <w:t>Se descarta la alternativa número 2 dado que los arraylist tienen tamaños reales, en espacio de memoria, mayores que los que presupone el tamaño lógico del método size en arraylist.</w:t>
+      </w:r>
+      <w:r>
+        <w:rPr>
+          <w:rFonts w:ascii="Calibri" w:eastAsia="Times New Roman" w:hAnsi="Calibri" w:cs="Calibri"/>
+          <w:sz w:val="20"/>
+          <w:szCs w:val="20"/>
+          <w:lang w:val="es-CO" w:eastAsia="es-CO"/>
+        </w:rPr>
+        <w:t> </w:t>
+      </w:r>
+    </w:p>
+    <w:p>
+      <w:pPr>
+        <w:spacing w:after="0" w:line="240" w:lineRule="auto"/>
+        <w:jc w:val="both"/>
+        <w:textAlignment w:val="baseline"/>
+        <w:rPr>
           <w:rFonts w:ascii="Segoe UI" w:eastAsia="Times New Roman" w:hAnsi="Segoe UI" w:cs="Segoe UI"/>
           <w:sz w:val="18"/>
           <w:szCs w:val="18"/>
           <w:lang w:val="es-CO" w:eastAsia="es-CO"/>
         </w:rPr>
       </w:pPr>
-      <w:r>
-        <w:rPr>
-          <w:rFonts w:ascii="Calibri" w:eastAsia="Times New Roman" w:hAnsi="Calibri" w:cs="Calibri"/>
-          <w:sz w:val="20"/>
-          <w:szCs w:val="20"/>
-          <w:lang w:eastAsia="es-CO"/>
-        </w:rPr>
-        <w:t>Se descarta la alternativa número 2 dado que los arraylist tienen tamaños reales, en espacio de memoria, mayores que los que presupone el tamaño lógico del método size en arraylist.</w:t>
-      </w:r>
-      <w:r>
-        <w:rPr>
-          <w:rFonts w:ascii="Calibri" w:eastAsia="Times New Roman" w:hAnsi="Calibri" w:cs="Calibri"/>
-          <w:sz w:val="20"/>
-          <w:szCs w:val="20"/>
-          <w:lang w:val="es-CO" w:eastAsia="es-CO"/>
-        </w:rPr>
-        <w:t> </w:t>
-      </w:r>
     </w:p>
     <w:p>
       <w:pPr>
@@ -2950,6 +2990,52 @@
     <w:p>
       <w:pPr>
         <w:spacing w:after="0" w:line="240" w:lineRule="auto"/>
+        <w:ind w:left="360"/>
+        <w:jc w:val="both"/>
+        <w:textAlignment w:val="baseline"/>
+        <w:rPr>
+          <w:rFonts w:ascii="Calibri" w:eastAsia="Times New Roman" w:hAnsi="Calibri" w:cs="Calibri"/>
+          <w:sz w:val="20"/>
+          <w:szCs w:val="20"/>
+          <w:lang w:val="es-CO" w:eastAsia="es-CO"/>
+        </w:rPr>
+      </w:pPr>
+    </w:p>
+    <w:p>
+      <w:pPr>
+        <w:spacing w:after="0" w:line="240" w:lineRule="auto"/>
+        <w:jc w:val="both"/>
+        <w:textAlignment w:val="baseline"/>
+        <w:rPr>
+          <w:rFonts w:ascii="Calibri" w:eastAsia="Times New Roman" w:hAnsi="Calibri" w:cs="Calibri"/>
+          <w:sz w:val="20"/>
+          <w:szCs w:val="20"/>
+          <w:lang w:val="es-CO" w:eastAsia="es-CO"/>
+        </w:rPr>
+      </w:pPr>
+      <w:r>
+        <w:rPr>
+          <w:rFonts w:ascii="Calibri" w:eastAsia="Times New Roman" w:hAnsi="Calibri" w:cs="Calibri"/>
+          <w:sz w:val="20"/>
+          <w:szCs w:val="20"/>
+          <w:u w:val="single"/>
+          <w:lang w:eastAsia="es-CO"/>
+        </w:rPr>
+        <w:t>Análisis de alternativa 1</w:t>
+      </w:r>
+      <w:r>
+        <w:rPr>
+          <w:rFonts w:ascii="Calibri" w:eastAsia="Times New Roman" w:hAnsi="Calibri" w:cs="Calibri"/>
+          <w:sz w:val="20"/>
+          <w:szCs w:val="20"/>
+          <w:lang w:val="es-CO" w:eastAsia="es-CO"/>
+        </w:rPr>
+        <w:t> </w:t>
+      </w:r>
+    </w:p>
+    <w:p>
+      <w:pPr>
+        <w:spacing w:after="0" w:line="240" w:lineRule="auto"/>
         <w:jc w:val="both"/>
         <w:textAlignment w:val="baseline"/>
         <w:rPr>
@@ -2959,25 +3045,6 @@
           <w:lang w:val="es-CO" w:eastAsia="es-CO"/>
         </w:rPr>
       </w:pPr>
-      <w:r>
-        <w:rPr>
-          <w:rFonts w:ascii="Calibri" w:eastAsia="Times New Roman" w:hAnsi="Calibri" w:cs="Calibri"/>
-          <w:sz w:val="20"/>
-          <w:szCs w:val="20"/>
-          <w:u w:val="single"/>
-          <w:lang w:eastAsia="es-CO"/>
-        </w:rPr>
-        <w:t>Análisis de alternativa 1</w:t>
-      </w:r>
-      <w:r>
-        <w:rPr>
-          <w:rFonts w:ascii="Calibri" w:eastAsia="Times New Roman" w:hAnsi="Calibri" w:cs="Calibri"/>
-          <w:sz w:val="20"/>
-          <w:szCs w:val="20"/>
-          <w:lang w:val="es-CO" w:eastAsia="es-CO"/>
-        </w:rPr>
-        <w:t> </w:t>
-      </w:r>
     </w:p>
     <w:p>
       <w:pPr>
@@ -2985,30 +3052,43 @@
         <w:jc w:val="both"/>
         <w:textAlignment w:val="baseline"/>
         <w:rPr>
+          <w:rFonts w:ascii="Calibri" w:eastAsia="Times New Roman" w:hAnsi="Calibri" w:cs="Calibri"/>
+          <w:sz w:val="20"/>
+          <w:szCs w:val="20"/>
+          <w:lang w:val="es-CO" w:eastAsia="es-CO"/>
+        </w:rPr>
+      </w:pPr>
+      <w:r>
+        <w:rPr>
+          <w:rFonts w:ascii="Calibri" w:eastAsia="Times New Roman" w:hAnsi="Calibri" w:cs="Calibri"/>
+          <w:sz w:val="20"/>
+          <w:szCs w:val="20"/>
+          <w:lang w:eastAsia="es-CO"/>
+        </w:rPr>
+        <w:t>A continuación, procedemos a analizar la alternativa 1, se presenta a continuación el seudocódigo del algoritmo para llevar a cabo la multiplicación de esta manera.</w:t>
+      </w:r>
+      <w:r>
+        <w:rPr>
+          <w:rFonts w:ascii="Calibri" w:eastAsia="Times New Roman" w:hAnsi="Calibri" w:cs="Calibri"/>
+          <w:sz w:val="20"/>
+          <w:szCs w:val="20"/>
+          <w:lang w:val="es-CO" w:eastAsia="es-CO"/>
+        </w:rPr>
+        <w:t> </w:t>
+      </w:r>
+    </w:p>
+    <w:p>
+      <w:pPr>
+        <w:spacing w:after="0" w:line="240" w:lineRule="auto"/>
+        <w:jc w:val="both"/>
+        <w:textAlignment w:val="baseline"/>
+        <w:rPr>
           <w:rFonts w:ascii="Segoe UI" w:eastAsia="Times New Roman" w:hAnsi="Segoe UI" w:cs="Segoe UI"/>
           <w:sz w:val="18"/>
           <w:szCs w:val="18"/>
           <w:lang w:val="es-CO" w:eastAsia="es-CO"/>
         </w:rPr>
       </w:pPr>
-      <w:r>
-        <w:rPr>
-          <w:rFonts w:ascii="Calibri" w:eastAsia="Times New Roman" w:hAnsi="Calibri" w:cs="Calibri"/>
-          <w:sz w:val="20"/>
-          <w:szCs w:val="20"/>
-          <w:lang w:eastAsia="es-CO"/>
-        </w:rPr>
-        <w:t>A continuación, procedemos a analizar la alternativa 1, se presenta a continuación el seudocódigo del algoritmo para llevar a cabo la multiplicación de esta manera.</w:t>
-      </w:r>
-      <w:r>
-        <w:rPr>
-          <w:rFonts w:ascii="Calibri" w:eastAsia="Times New Roman" w:hAnsi="Calibri" w:cs="Calibri"/>
-          <w:sz w:val="20"/>
-          <w:szCs w:val="20"/>
-          <w:lang w:val="es-CO" w:eastAsia="es-CO"/>
-        </w:rPr>
-        <w:t> </w:t>
-      </w:r>
     </w:p>
     <w:tbl>
       <w:tblPr>
@@ -3183,26 +3263,17 @@
                 <w:rFonts w:ascii="Times New Roman" w:eastAsia="Times New Roman" w:hAnsi="Times New Roman" w:cs="Times New Roman"/>
                 <w:sz w:val="24"/>
                 <w:szCs w:val="24"/>
-                <w:lang w:val="es-CO" w:eastAsia="es-CO"/>
-              </w:rPr>
-            </w:pPr>
-            <w:r>
-              <w:rPr>
-                <w:rFonts w:ascii="Calibri" w:eastAsia="Times New Roman" w:hAnsi="Calibri" w:cs="Calibri"/>
-                <w:sz w:val="20"/>
-                <w:szCs w:val="20"/>
-                <w:lang w:eastAsia="es-CO"/>
-              </w:rPr>
-              <w:t>Multi1(int A [] [], int B [] [])</w:t>
-            </w:r>
-            <w:r>
-              <w:rPr>
-                <w:rFonts w:ascii="Calibri" w:eastAsia="Times New Roman" w:hAnsi="Calibri" w:cs="Calibri"/>
-                <w:sz w:val="20"/>
-                <w:szCs w:val="20"/>
-                <w:lang w:val="es-CO" w:eastAsia="es-CO"/>
-              </w:rPr>
-              <w:t> </w:t>
+                <w:lang w:val="en-US" w:eastAsia="es-CO"/>
+              </w:rPr>
+            </w:pPr>
+            <w:r>
+              <w:rPr>
+                <w:rFonts w:ascii="Calibri" w:eastAsia="Times New Roman" w:hAnsi="Calibri" w:cs="Calibri"/>
+                <w:sz w:val="20"/>
+                <w:szCs w:val="20"/>
+                <w:lang w:val="en-US" w:eastAsia="es-CO"/>
+              </w:rPr>
+              <w:t>Multi1(int A [] [], int B [] []) </w:t>
             </w:r>
           </w:p>
         </w:tc>
@@ -3707,26 +3778,18 @@
                 <w:rFonts w:ascii="Times New Roman" w:eastAsia="Times New Roman" w:hAnsi="Times New Roman" w:cs="Times New Roman"/>
                 <w:sz w:val="24"/>
                 <w:szCs w:val="24"/>
-                <w:lang w:val="es-CO" w:eastAsia="es-CO"/>
-              </w:rPr>
-            </w:pPr>
-            <w:r>
-              <w:rPr>
-                <w:rFonts w:ascii="Calibri" w:eastAsia="Times New Roman" w:hAnsi="Calibri" w:cs="Calibri"/>
-                <w:sz w:val="20"/>
-                <w:szCs w:val="20"/>
-                <w:lang w:eastAsia="es-CO"/>
-              </w:rPr>
-              <w:t>int[][] matriz = new int[m][p]</w:t>
-            </w:r>
-            <w:r>
-              <w:rPr>
-                <w:rFonts w:ascii="Calibri" w:eastAsia="Times New Roman" w:hAnsi="Calibri" w:cs="Calibri"/>
-                <w:sz w:val="20"/>
-                <w:szCs w:val="20"/>
-                <w:lang w:val="es-CO" w:eastAsia="es-CO"/>
-              </w:rPr>
-              <w:t> </w:t>
+                <w:lang w:val="en-US" w:eastAsia="es-CO"/>
+              </w:rPr>
+            </w:pPr>
+            <w:r>
+              <w:rPr>
+                <w:rFonts w:ascii="Calibri" w:eastAsia="Times New Roman" w:hAnsi="Calibri" w:cs="Calibri"/>
+                <w:sz w:val="20"/>
+                <w:szCs w:val="20"/>
+                <w:lang w:val="en-US" w:eastAsia="es-CO"/>
+              </w:rPr>
+              <w:lastRenderedPageBreak/>
+              <w:t>int[][] matriz = new int[m][p] </w:t>
             </w:r>
           </w:p>
         </w:tc>
@@ -4370,31 +4433,43 @@
         <w:ind w:left="705"/>
         <w:textAlignment w:val="baseline"/>
         <w:rPr>
+          <w:rFonts w:ascii="Calibri" w:eastAsia="Times New Roman" w:hAnsi="Calibri" w:cs="Calibri"/>
+          <w:sz w:val="20"/>
+          <w:szCs w:val="20"/>
+          <w:lang w:val="es-CO" w:eastAsia="es-CO"/>
+        </w:rPr>
+      </w:pPr>
+      <w:r>
+        <w:rPr>
+          <w:rFonts w:ascii="Calibri" w:eastAsia="Times New Roman" w:hAnsi="Calibri" w:cs="Calibri"/>
+          <w:sz w:val="20"/>
+          <w:szCs w:val="20"/>
+          <w:lang w:eastAsia="es-CO"/>
+        </w:rPr>
+        <w:t>T(n,m,p) = 3m + 3P + 2n + 7</w:t>
+      </w:r>
+      <w:r>
+        <w:rPr>
+          <w:rFonts w:ascii="Calibri" w:eastAsia="Times New Roman" w:hAnsi="Calibri" w:cs="Calibri"/>
+          <w:sz w:val="20"/>
+          <w:szCs w:val="20"/>
+          <w:lang w:val="es-CO" w:eastAsia="es-CO"/>
+        </w:rPr>
+        <w:t> </w:t>
+      </w:r>
+    </w:p>
+    <w:p>
+      <w:pPr>
+        <w:spacing w:after="0" w:line="240" w:lineRule="auto"/>
+        <w:ind w:left="705"/>
+        <w:textAlignment w:val="baseline"/>
+        <w:rPr>
           <w:rFonts w:ascii="Segoe UI" w:eastAsia="Times New Roman" w:hAnsi="Segoe UI" w:cs="Segoe UI"/>
           <w:sz w:val="18"/>
           <w:szCs w:val="18"/>
           <w:lang w:val="es-CO" w:eastAsia="es-CO"/>
         </w:rPr>
       </w:pPr>
-      <w:r>
-        <w:rPr>
-          <w:rFonts w:ascii="Calibri" w:eastAsia="Times New Roman" w:hAnsi="Calibri" w:cs="Calibri"/>
-          <w:sz w:val="20"/>
-          <w:szCs w:val="20"/>
-          <w:lang w:eastAsia="es-CO"/>
-        </w:rPr>
-        <w:lastRenderedPageBreak/>
-        <w:t>T(n,m,p) = 3m + 3P + 2n + 7</w:t>
-      </w:r>
-      <w:r>
-        <w:rPr>
-          <w:rFonts w:ascii="Calibri" w:eastAsia="Times New Roman" w:hAnsi="Calibri" w:cs="Calibri"/>
-          <w:sz w:val="20"/>
-          <w:szCs w:val="20"/>
-          <w:lang w:val="es-CO" w:eastAsia="es-CO"/>
-        </w:rPr>
-        <w:t> </w:t>
-      </w:r>
     </w:p>
     <w:p>
       <w:pPr>
@@ -4433,20 +4508,64 @@
         <w:ind w:left="705"/>
         <w:textAlignment w:val="baseline"/>
         <w:rPr>
+          <w:rFonts w:ascii="Calibri" w:eastAsia="Times New Roman" w:hAnsi="Calibri" w:cs="Calibri"/>
+          <w:sz w:val="20"/>
+          <w:szCs w:val="20"/>
+          <w:lang w:val="es-CO" w:eastAsia="es-CO"/>
+        </w:rPr>
+      </w:pPr>
+      <w:r>
+        <w:rPr>
+          <w:rFonts w:ascii="Calibri" w:eastAsia="Times New Roman" w:hAnsi="Calibri" w:cs="Calibri"/>
+          <w:sz w:val="20"/>
+          <w:szCs w:val="20"/>
+          <w:lang w:eastAsia="es-CO"/>
+        </w:rPr>
+        <w:t>Por otro lado, la complejidad espacial queda representada de la siguiente manera E (m, n, p).</w:t>
+      </w:r>
+      <w:r>
+        <w:rPr>
+          <w:rFonts w:ascii="Calibri" w:eastAsia="Times New Roman" w:hAnsi="Calibri" w:cs="Calibri"/>
+          <w:sz w:val="20"/>
+          <w:szCs w:val="20"/>
+          <w:lang w:val="es-CO" w:eastAsia="es-CO"/>
+        </w:rPr>
+        <w:t> </w:t>
+      </w:r>
+    </w:p>
+    <w:p>
+      <w:pPr>
+        <w:spacing w:after="0" w:line="240" w:lineRule="auto"/>
+        <w:ind w:left="705"/>
+        <w:textAlignment w:val="baseline"/>
+        <w:rPr>
           <w:rFonts w:ascii="Segoe UI" w:eastAsia="Times New Roman" w:hAnsi="Segoe UI" w:cs="Segoe UI"/>
           <w:sz w:val="18"/>
           <w:szCs w:val="18"/>
           <w:lang w:val="es-CO" w:eastAsia="es-CO"/>
         </w:rPr>
       </w:pPr>
-      <w:r>
+    </w:p>
+    <w:p>
+      <w:pPr>
+        <w:spacing w:after="0" w:line="240" w:lineRule="auto"/>
+        <w:textAlignment w:val="baseline"/>
         <w:rPr>
           <w:rFonts w:ascii="Calibri" w:eastAsia="Times New Roman" w:hAnsi="Calibri" w:cs="Calibri"/>
           <w:sz w:val="20"/>
           <w:szCs w:val="20"/>
+          <w:lang w:val="es-CO" w:eastAsia="es-CO"/>
+        </w:rPr>
+      </w:pPr>
+      <w:r>
+        <w:rPr>
+          <w:rFonts w:ascii="Calibri" w:eastAsia="Times New Roman" w:hAnsi="Calibri" w:cs="Calibri"/>
+          <w:sz w:val="20"/>
+          <w:szCs w:val="20"/>
+          <w:u w:val="single"/>
           <w:lang w:eastAsia="es-CO"/>
         </w:rPr>
-        <w:t>Por otro lado, la complejidad espacial queda representada de la siguiente manera E (m, n, p).</w:t>
+        <w:t>Análisis de alternativa 2</w:t>
       </w:r>
       <w:r>
         <w:rPr>
@@ -4469,25 +4588,6 @@
           <w:lang w:val="es-CO" w:eastAsia="es-CO"/>
         </w:rPr>
       </w:pPr>
-      <w:r>
-        <w:rPr>
-          <w:rFonts w:ascii="Calibri" w:eastAsia="Times New Roman" w:hAnsi="Calibri" w:cs="Calibri"/>
-          <w:sz w:val="20"/>
-          <w:szCs w:val="20"/>
-          <w:u w:val="single"/>
-          <w:lang w:eastAsia="es-CO"/>
-        </w:rPr>
-        <w:t>Análisis de alternativa 2</w:t>
-      </w:r>
-      <w:r>
-        <w:rPr>
-          <w:rFonts w:ascii="Calibri" w:eastAsia="Times New Roman" w:hAnsi="Calibri" w:cs="Calibri"/>
-          <w:sz w:val="20"/>
-          <w:szCs w:val="20"/>
-          <w:lang w:val="es-CO" w:eastAsia="es-CO"/>
-        </w:rPr>
-        <w:t> </w:t>
-      </w:r>
     </w:p>
     <w:p>
       <w:pPr>
@@ -4495,30 +4595,43 @@
         <w:jc w:val="both"/>
         <w:textAlignment w:val="baseline"/>
         <w:rPr>
+          <w:rFonts w:ascii="Calibri" w:eastAsia="Times New Roman" w:hAnsi="Calibri" w:cs="Calibri"/>
+          <w:sz w:val="20"/>
+          <w:szCs w:val="20"/>
+          <w:lang w:val="es-CO" w:eastAsia="es-CO"/>
+        </w:rPr>
+      </w:pPr>
+      <w:r>
+        <w:rPr>
+          <w:rFonts w:ascii="Calibri" w:eastAsia="Times New Roman" w:hAnsi="Calibri" w:cs="Calibri"/>
+          <w:sz w:val="20"/>
+          <w:szCs w:val="20"/>
+          <w:lang w:eastAsia="es-CO"/>
+        </w:rPr>
+        <w:t>A continuación, procedemos a analizar la alternativa 2, se presenta a continuación el seudocódigo del algoritmo para llevar a cabo la multiplicación de esta manera.</w:t>
+      </w:r>
+      <w:r>
+        <w:rPr>
+          <w:rFonts w:ascii="Calibri" w:eastAsia="Times New Roman" w:hAnsi="Calibri" w:cs="Calibri"/>
+          <w:sz w:val="20"/>
+          <w:szCs w:val="20"/>
+          <w:lang w:val="es-CO" w:eastAsia="es-CO"/>
+        </w:rPr>
+        <w:t> </w:t>
+      </w:r>
+    </w:p>
+    <w:p>
+      <w:pPr>
+        <w:spacing w:after="0" w:line="240" w:lineRule="auto"/>
+        <w:jc w:val="both"/>
+        <w:textAlignment w:val="baseline"/>
+        <w:rPr>
           <w:rFonts w:ascii="Segoe UI" w:eastAsia="Times New Roman" w:hAnsi="Segoe UI" w:cs="Segoe UI"/>
           <w:sz w:val="18"/>
           <w:szCs w:val="18"/>
           <w:lang w:val="es-CO" w:eastAsia="es-CO"/>
         </w:rPr>
       </w:pPr>
-      <w:r>
-        <w:rPr>
-          <w:rFonts w:ascii="Calibri" w:eastAsia="Times New Roman" w:hAnsi="Calibri" w:cs="Calibri"/>
-          <w:sz w:val="20"/>
-          <w:szCs w:val="20"/>
-          <w:lang w:eastAsia="es-CO"/>
-        </w:rPr>
-        <w:t>A continuación, procedemos a analizar la alternativa 2, se presenta a continuación el seudocódigo del algoritmo para llevar a cabo la multiplicación de esta manera.</w:t>
-      </w:r>
-      <w:r>
-        <w:rPr>
-          <w:rFonts w:ascii="Calibri" w:eastAsia="Times New Roman" w:hAnsi="Calibri" w:cs="Calibri"/>
-          <w:sz w:val="20"/>
-          <w:szCs w:val="20"/>
-          <w:lang w:val="es-CO" w:eastAsia="es-CO"/>
-        </w:rPr>
-        <w:t> </w:t>
-      </w:r>
     </w:p>
     <w:tbl>
       <w:tblPr>
@@ -4561,21 +4674,21 @@
                 <w:rFonts w:ascii="Times New Roman" w:eastAsia="Times New Roman" w:hAnsi="Times New Roman" w:cs="Times New Roman"/>
                 <w:sz w:val="24"/>
                 <w:szCs w:val="24"/>
-                <w:lang w:val="es-CO" w:eastAsia="es-CO"/>
+                <w:lang w:val="en-US" w:eastAsia="es-CO"/>
               </w:rPr>
             </w:pPr>
             <w:r>
               <w:rPr>
                 <w:rFonts w:ascii="Calibri" w:eastAsia="Times New Roman" w:hAnsi="Calibri" w:cs="Calibri"/>
                 <w:color w:val="000000"/>
-                <w:lang w:eastAsia="es-CO"/>
+                <w:lang w:val="en-US" w:eastAsia="es-CO"/>
               </w:rPr>
               <w:t>m = A.length(), n = B.length(), p = B[0].length()</w:t>
             </w:r>
             <w:r>
               <w:rPr>
                 <w:rFonts w:ascii="Calibri" w:eastAsia="Times New Roman" w:hAnsi="Calibri" w:cs="Calibri"/>
-                <w:lang w:val="es-CO" w:eastAsia="es-CO"/>
+                <w:lang w:val="en-US" w:eastAsia="es-CO"/>
               </w:rPr>
               <w:t> </w:t>
             </w:r>
@@ -4610,9 +4723,19 @@
                 <w:color w:val="000000"/>
                 <w:sz w:val="20"/>
                 <w:szCs w:val="20"/>
+                <w:lang w:val="en-US" w:eastAsia="es-CO"/>
+              </w:rPr>
+              <w:t> </w:t>
+            </w:r>
+            <w:r>
+              <w:rPr>
+                <w:rFonts w:ascii="Calibri" w:eastAsia="Times New Roman" w:hAnsi="Calibri" w:cs="Calibri"/>
+                <w:color w:val="000000"/>
+                <w:sz w:val="20"/>
+                <w:szCs w:val="20"/>
                 <w:lang w:eastAsia="es-CO"/>
               </w:rPr>
-              <w:t> Complejidad temporal</w:t>
+              <w:t>Complejidad temporal</w:t>
             </w:r>
             <w:r>
               <w:rPr>
@@ -4691,7 +4814,7 @@
                 <w:rFonts w:ascii="Times New Roman" w:eastAsia="Times New Roman" w:hAnsi="Times New Roman" w:cs="Times New Roman"/>
                 <w:sz w:val="24"/>
                 <w:szCs w:val="24"/>
-                <w:lang w:val="es-CO" w:eastAsia="es-CO"/>
+                <w:lang w:val="en-US" w:eastAsia="es-CO"/>
               </w:rPr>
             </w:pPr>
             <w:r>
@@ -4700,97 +4823,107 @@
                 <w:color w:val="000000"/>
                 <w:sz w:val="20"/>
                 <w:szCs w:val="20"/>
+                <w:lang w:val="en-US" w:eastAsia="es-CO"/>
+              </w:rPr>
+              <w:t>public static int[][] multiplicacionDos(int[][] A, int[][] B){         </w:t>
+            </w:r>
+            <w:r>
+              <w:rPr>
+                <w:rFonts w:ascii="Calibri" w:eastAsia="Times New Roman" w:hAnsi="Calibri" w:cs="Calibri"/>
+                <w:sz w:val="20"/>
+                <w:szCs w:val="20"/>
+                <w:lang w:val="en-US" w:eastAsia="es-CO"/>
+              </w:rPr>
+              <w:t> </w:t>
+            </w:r>
+          </w:p>
+        </w:tc>
+        <w:tc>
+          <w:tcPr>
+            <w:tcW w:w="1335" w:type="dxa"/>
+            <w:tcBorders>
+              <w:top w:val="nil"/>
+              <w:left w:val="nil"/>
+              <w:bottom w:val="single" w:sz="6" w:space="0" w:color="auto"/>
+              <w:right w:val="single" w:sz="6" w:space="0" w:color="auto"/>
+            </w:tcBorders>
+            <w:shd w:val="clear" w:color="auto" w:fill="auto"/>
+            <w:hideMark/>
+          </w:tcPr>
+          <w:p>
+            <w:pPr>
+              <w:spacing w:after="0" w:line="240" w:lineRule="auto"/>
+              <w:textAlignment w:val="baseline"/>
+              <w:rPr>
+                <w:rFonts w:ascii="Times New Roman" w:eastAsia="Times New Roman" w:hAnsi="Times New Roman" w:cs="Times New Roman"/>
+                <w:sz w:val="24"/>
+                <w:szCs w:val="24"/>
+                <w:lang w:val="en-US" w:eastAsia="es-CO"/>
+              </w:rPr>
+            </w:pPr>
+            <w:r>
+              <w:rPr>
+                <w:rFonts w:ascii="Calibri" w:eastAsia="Times New Roman" w:hAnsi="Calibri" w:cs="Calibri"/>
+                <w:color w:val="000000"/>
+                <w:sz w:val="20"/>
+                <w:szCs w:val="20"/>
+                <w:lang w:val="en-US" w:eastAsia="es-CO"/>
+              </w:rPr>
+              <w:t> </w:t>
+            </w:r>
+            <w:r>
+              <w:rPr>
+                <w:rFonts w:ascii="Calibri" w:eastAsia="Times New Roman" w:hAnsi="Calibri" w:cs="Calibri"/>
+                <w:sz w:val="20"/>
+                <w:szCs w:val="20"/>
+                <w:lang w:val="en-US" w:eastAsia="es-CO"/>
+              </w:rPr>
+              <w:t> </w:t>
+            </w:r>
+          </w:p>
+        </w:tc>
+        <w:tc>
+          <w:tcPr>
+            <w:tcW w:w="1305" w:type="dxa"/>
+            <w:tcBorders>
+              <w:top w:val="nil"/>
+              <w:left w:val="nil"/>
+              <w:bottom w:val="single" w:sz="6" w:space="0" w:color="auto"/>
+              <w:right w:val="single" w:sz="6" w:space="0" w:color="auto"/>
+            </w:tcBorders>
+            <w:shd w:val="clear" w:color="auto" w:fill="auto"/>
+            <w:hideMark/>
+          </w:tcPr>
+          <w:p>
+            <w:pPr>
+              <w:spacing w:after="0" w:line="240" w:lineRule="auto"/>
+              <w:textAlignment w:val="baseline"/>
+              <w:rPr>
+                <w:rFonts w:ascii="Times New Roman" w:eastAsia="Times New Roman" w:hAnsi="Times New Roman" w:cs="Times New Roman"/>
+                <w:sz w:val="24"/>
+                <w:szCs w:val="24"/>
+                <w:lang w:val="es-CO" w:eastAsia="es-CO"/>
+              </w:rPr>
+            </w:pPr>
+            <w:r>
+              <w:rPr>
+                <w:rFonts w:ascii="Calibri" w:eastAsia="Times New Roman" w:hAnsi="Calibri" w:cs="Calibri"/>
+                <w:color w:val="000000"/>
+                <w:sz w:val="20"/>
+                <w:szCs w:val="20"/>
+                <w:lang w:val="en-US" w:eastAsia="es-CO"/>
+              </w:rPr>
+              <w:t> </w:t>
+            </w:r>
+            <w:r>
+              <w:rPr>
+                <w:rFonts w:ascii="Calibri" w:eastAsia="Times New Roman" w:hAnsi="Calibri" w:cs="Calibri"/>
+                <w:color w:val="000000"/>
+                <w:sz w:val="20"/>
+                <w:szCs w:val="20"/>
                 <w:lang w:eastAsia="es-CO"/>
               </w:rPr>
-              <w:t>public static int[][] multiplicacionDos(int[][] A, int[][] B){         </w:t>
-            </w:r>
-            <w:r>
-              <w:rPr>
-                <w:rFonts w:ascii="Calibri" w:eastAsia="Times New Roman" w:hAnsi="Calibri" w:cs="Calibri"/>
-                <w:sz w:val="20"/>
-                <w:szCs w:val="20"/>
-                <w:lang w:val="es-CO" w:eastAsia="es-CO"/>
-              </w:rPr>
-              <w:t> </w:t>
-            </w:r>
-          </w:p>
-        </w:tc>
-        <w:tc>
-          <w:tcPr>
-            <w:tcW w:w="1335" w:type="dxa"/>
-            <w:tcBorders>
-              <w:top w:val="nil"/>
-              <w:left w:val="nil"/>
-              <w:bottom w:val="single" w:sz="6" w:space="0" w:color="auto"/>
-              <w:right w:val="single" w:sz="6" w:space="0" w:color="auto"/>
-            </w:tcBorders>
-            <w:shd w:val="clear" w:color="auto" w:fill="auto"/>
-            <w:hideMark/>
-          </w:tcPr>
-          <w:p>
-            <w:pPr>
-              <w:spacing w:after="0" w:line="240" w:lineRule="auto"/>
-              <w:textAlignment w:val="baseline"/>
-              <w:rPr>
-                <w:rFonts w:ascii="Times New Roman" w:eastAsia="Times New Roman" w:hAnsi="Times New Roman" w:cs="Times New Roman"/>
-                <w:sz w:val="24"/>
-                <w:szCs w:val="24"/>
-                <w:lang w:val="es-CO" w:eastAsia="es-CO"/>
-              </w:rPr>
-            </w:pPr>
-            <w:r>
-              <w:rPr>
-                <w:rFonts w:ascii="Calibri" w:eastAsia="Times New Roman" w:hAnsi="Calibri" w:cs="Calibri"/>
-                <w:color w:val="000000"/>
-                <w:sz w:val="20"/>
-                <w:szCs w:val="20"/>
-                <w:lang w:eastAsia="es-CO"/>
-              </w:rPr>
-              <w:t> </w:t>
-            </w:r>
-            <w:r>
-              <w:rPr>
-                <w:rFonts w:ascii="Calibri" w:eastAsia="Times New Roman" w:hAnsi="Calibri" w:cs="Calibri"/>
-                <w:sz w:val="20"/>
-                <w:szCs w:val="20"/>
-                <w:lang w:val="es-CO" w:eastAsia="es-CO"/>
-              </w:rPr>
-              <w:t> </w:t>
-            </w:r>
-          </w:p>
-        </w:tc>
-        <w:tc>
-          <w:tcPr>
-            <w:tcW w:w="1305" w:type="dxa"/>
-            <w:tcBorders>
-              <w:top w:val="nil"/>
-              <w:left w:val="nil"/>
-              <w:bottom w:val="single" w:sz="6" w:space="0" w:color="auto"/>
-              <w:right w:val="single" w:sz="6" w:space="0" w:color="auto"/>
-            </w:tcBorders>
-            <w:shd w:val="clear" w:color="auto" w:fill="auto"/>
-            <w:hideMark/>
-          </w:tcPr>
-          <w:p>
-            <w:pPr>
-              <w:spacing w:after="0" w:line="240" w:lineRule="auto"/>
-              <w:textAlignment w:val="baseline"/>
-              <w:rPr>
-                <w:rFonts w:ascii="Times New Roman" w:eastAsia="Times New Roman" w:hAnsi="Times New Roman" w:cs="Times New Roman"/>
-                <w:sz w:val="24"/>
-                <w:szCs w:val="24"/>
-                <w:lang w:val="es-CO" w:eastAsia="es-CO"/>
-              </w:rPr>
-            </w:pPr>
-            <w:r>
-              <w:rPr>
-                <w:rFonts w:ascii="Calibri" w:eastAsia="Times New Roman" w:hAnsi="Calibri" w:cs="Calibri"/>
-                <w:color w:val="000000"/>
-                <w:sz w:val="20"/>
-                <w:szCs w:val="20"/>
-                <w:lang w:eastAsia="es-CO"/>
-              </w:rPr>
-              <w:t> m*n+n*p</w:t>
+              <w:t>m*n+n*p</w:t>
             </w:r>
             <w:r>
               <w:rPr>
@@ -4825,7 +4958,7 @@
                 <w:rFonts w:ascii="Times New Roman" w:eastAsia="Times New Roman" w:hAnsi="Times New Roman" w:cs="Times New Roman"/>
                 <w:sz w:val="24"/>
                 <w:szCs w:val="24"/>
-                <w:lang w:val="es-CO" w:eastAsia="es-CO"/>
+                <w:lang w:val="en-US" w:eastAsia="es-CO"/>
               </w:rPr>
             </w:pPr>
             <w:r>
@@ -4834,53 +4967,63 @@
                 <w:color w:val="000000"/>
                 <w:sz w:val="20"/>
                 <w:szCs w:val="20"/>
+                <w:lang w:val="en-US" w:eastAsia="es-CO"/>
+              </w:rPr>
+              <w:t>        int [] arreglo = new int[A.length * B[0].length * B.length]; </w:t>
+            </w:r>
+            <w:r>
+              <w:rPr>
+                <w:rFonts w:ascii="Calibri" w:eastAsia="Times New Roman" w:hAnsi="Calibri" w:cs="Calibri"/>
+                <w:sz w:val="20"/>
+                <w:szCs w:val="20"/>
+                <w:lang w:val="en-US" w:eastAsia="es-CO"/>
+              </w:rPr>
+              <w:t> </w:t>
+            </w:r>
+          </w:p>
+        </w:tc>
+        <w:tc>
+          <w:tcPr>
+            <w:tcW w:w="1335" w:type="dxa"/>
+            <w:tcBorders>
+              <w:top w:val="nil"/>
+              <w:left w:val="nil"/>
+              <w:bottom w:val="single" w:sz="6" w:space="0" w:color="auto"/>
+              <w:right w:val="single" w:sz="6" w:space="0" w:color="auto"/>
+            </w:tcBorders>
+            <w:shd w:val="clear" w:color="auto" w:fill="auto"/>
+            <w:hideMark/>
+          </w:tcPr>
+          <w:p>
+            <w:pPr>
+              <w:spacing w:after="0" w:line="240" w:lineRule="auto"/>
+              <w:textAlignment w:val="baseline"/>
+              <w:rPr>
+                <w:rFonts w:ascii="Times New Roman" w:eastAsia="Times New Roman" w:hAnsi="Times New Roman" w:cs="Times New Roman"/>
+                <w:sz w:val="24"/>
+                <w:szCs w:val="24"/>
+                <w:lang w:val="es-CO" w:eastAsia="es-CO"/>
+              </w:rPr>
+            </w:pPr>
+            <w:r>
+              <w:rPr>
+                <w:rFonts w:ascii="Calibri" w:eastAsia="Times New Roman" w:hAnsi="Calibri" w:cs="Calibri"/>
+                <w:color w:val="000000"/>
+                <w:sz w:val="20"/>
+                <w:szCs w:val="20"/>
+                <w:lang w:val="en-US" w:eastAsia="es-CO"/>
+              </w:rPr>
+              <w:t> </w:t>
+            </w:r>
+            <w:r>
+              <w:rPr>
+                <w:rFonts w:ascii="Calibri" w:eastAsia="Times New Roman" w:hAnsi="Calibri" w:cs="Calibri"/>
+                <w:color w:val="000000"/>
+                <w:sz w:val="20"/>
+                <w:szCs w:val="20"/>
                 <w:lang w:eastAsia="es-CO"/>
               </w:rPr>
-              <w:t>        int [] arreglo = new int[A.length * B[0].length * B.length]; </w:t>
-            </w:r>
-            <w:r>
-              <w:rPr>
-                <w:rFonts w:ascii="Calibri" w:eastAsia="Times New Roman" w:hAnsi="Calibri" w:cs="Calibri"/>
-                <w:sz w:val="20"/>
-                <w:szCs w:val="20"/>
-                <w:lang w:val="es-CO" w:eastAsia="es-CO"/>
-              </w:rPr>
-              <w:t> </w:t>
-            </w:r>
-          </w:p>
-        </w:tc>
-        <w:tc>
-          <w:tcPr>
-            <w:tcW w:w="1335" w:type="dxa"/>
-            <w:tcBorders>
-              <w:top w:val="nil"/>
-              <w:left w:val="nil"/>
-              <w:bottom w:val="single" w:sz="6" w:space="0" w:color="auto"/>
-              <w:right w:val="single" w:sz="6" w:space="0" w:color="auto"/>
-            </w:tcBorders>
-            <w:shd w:val="clear" w:color="auto" w:fill="auto"/>
-            <w:hideMark/>
-          </w:tcPr>
-          <w:p>
-            <w:pPr>
-              <w:spacing w:after="0" w:line="240" w:lineRule="auto"/>
-              <w:textAlignment w:val="baseline"/>
-              <w:rPr>
-                <w:rFonts w:ascii="Times New Roman" w:eastAsia="Times New Roman" w:hAnsi="Times New Roman" w:cs="Times New Roman"/>
-                <w:sz w:val="24"/>
-                <w:szCs w:val="24"/>
-                <w:lang w:val="es-CO" w:eastAsia="es-CO"/>
-              </w:rPr>
-            </w:pPr>
-            <w:r>
-              <w:rPr>
-                <w:rFonts w:ascii="Calibri" w:eastAsia="Times New Roman" w:hAnsi="Calibri" w:cs="Calibri"/>
-                <w:color w:val="000000"/>
-                <w:sz w:val="20"/>
-                <w:szCs w:val="20"/>
-                <w:lang w:eastAsia="es-CO"/>
-              </w:rPr>
-              <w:t> 1</w:t>
+              <w:t>1</w:t>
             </w:r>
             <w:r>
               <w:rPr>
@@ -5093,7 +5236,7 @@
                 <w:rFonts w:ascii="Times New Roman" w:eastAsia="Times New Roman" w:hAnsi="Times New Roman" w:cs="Times New Roman"/>
                 <w:sz w:val="24"/>
                 <w:szCs w:val="24"/>
-                <w:lang w:val="es-CO" w:eastAsia="es-CO"/>
+                <w:lang w:val="en-US" w:eastAsia="es-CO"/>
               </w:rPr>
             </w:pPr>
             <w:r>
@@ -5102,53 +5245,63 @@
                 <w:color w:val="000000"/>
                 <w:sz w:val="20"/>
                 <w:szCs w:val="20"/>
+                <w:lang w:val="en-US" w:eastAsia="es-CO"/>
+              </w:rPr>
+              <w:t>        for(int i = 0; i &lt; A.length; i++) { </w:t>
+            </w:r>
+            <w:r>
+              <w:rPr>
+                <w:rFonts w:ascii="Calibri" w:eastAsia="Times New Roman" w:hAnsi="Calibri" w:cs="Calibri"/>
+                <w:sz w:val="20"/>
+                <w:szCs w:val="20"/>
+                <w:lang w:val="en-US" w:eastAsia="es-CO"/>
+              </w:rPr>
+              <w:t> </w:t>
+            </w:r>
+          </w:p>
+        </w:tc>
+        <w:tc>
+          <w:tcPr>
+            <w:tcW w:w="1335" w:type="dxa"/>
+            <w:tcBorders>
+              <w:top w:val="nil"/>
+              <w:left w:val="nil"/>
+              <w:bottom w:val="single" w:sz="6" w:space="0" w:color="auto"/>
+              <w:right w:val="single" w:sz="6" w:space="0" w:color="auto"/>
+            </w:tcBorders>
+            <w:shd w:val="clear" w:color="auto" w:fill="auto"/>
+            <w:hideMark/>
+          </w:tcPr>
+          <w:p>
+            <w:pPr>
+              <w:spacing w:after="0" w:line="240" w:lineRule="auto"/>
+              <w:textAlignment w:val="baseline"/>
+              <w:rPr>
+                <w:rFonts w:ascii="Times New Roman" w:eastAsia="Times New Roman" w:hAnsi="Times New Roman" w:cs="Times New Roman"/>
+                <w:sz w:val="24"/>
+                <w:szCs w:val="24"/>
+                <w:lang w:val="es-CO" w:eastAsia="es-CO"/>
+              </w:rPr>
+            </w:pPr>
+            <w:r>
+              <w:rPr>
+                <w:rFonts w:ascii="Calibri" w:eastAsia="Times New Roman" w:hAnsi="Calibri" w:cs="Calibri"/>
+                <w:color w:val="000000"/>
+                <w:sz w:val="20"/>
+                <w:szCs w:val="20"/>
+                <w:lang w:val="en-US" w:eastAsia="es-CO"/>
+              </w:rPr>
+              <w:t> </w:t>
+            </w:r>
+            <w:r>
+              <w:rPr>
+                <w:rFonts w:ascii="Calibri" w:eastAsia="Times New Roman" w:hAnsi="Calibri" w:cs="Calibri"/>
+                <w:color w:val="000000"/>
+                <w:sz w:val="20"/>
+                <w:szCs w:val="20"/>
                 <w:lang w:eastAsia="es-CO"/>
               </w:rPr>
-              <w:t>        for(int i = 0; i &lt; A.length; i++) { </w:t>
-            </w:r>
-            <w:r>
-              <w:rPr>
-                <w:rFonts w:ascii="Calibri" w:eastAsia="Times New Roman" w:hAnsi="Calibri" w:cs="Calibri"/>
-                <w:sz w:val="20"/>
-                <w:szCs w:val="20"/>
-                <w:lang w:val="es-CO" w:eastAsia="es-CO"/>
-              </w:rPr>
-              <w:t> </w:t>
-            </w:r>
-          </w:p>
-        </w:tc>
-        <w:tc>
-          <w:tcPr>
-            <w:tcW w:w="1335" w:type="dxa"/>
-            <w:tcBorders>
-              <w:top w:val="nil"/>
-              <w:left w:val="nil"/>
-              <w:bottom w:val="single" w:sz="6" w:space="0" w:color="auto"/>
-              <w:right w:val="single" w:sz="6" w:space="0" w:color="auto"/>
-            </w:tcBorders>
-            <w:shd w:val="clear" w:color="auto" w:fill="auto"/>
-            <w:hideMark/>
-          </w:tcPr>
-          <w:p>
-            <w:pPr>
-              <w:spacing w:after="0" w:line="240" w:lineRule="auto"/>
-              <w:textAlignment w:val="baseline"/>
-              <w:rPr>
-                <w:rFonts w:ascii="Times New Roman" w:eastAsia="Times New Roman" w:hAnsi="Times New Roman" w:cs="Times New Roman"/>
-                <w:sz w:val="24"/>
-                <w:szCs w:val="24"/>
-                <w:lang w:val="es-CO" w:eastAsia="es-CO"/>
-              </w:rPr>
-            </w:pPr>
-            <w:r>
-              <w:rPr>
-                <w:rFonts w:ascii="Calibri" w:eastAsia="Times New Roman" w:hAnsi="Calibri" w:cs="Calibri"/>
-                <w:color w:val="000000"/>
-                <w:sz w:val="20"/>
-                <w:szCs w:val="20"/>
-                <w:lang w:eastAsia="es-CO"/>
-              </w:rPr>
-              <w:t> m + 1</w:t>
+              <w:t>m + 1</w:t>
             </w:r>
             <w:r>
               <w:rPr>
@@ -5227,7 +5380,7 @@
                 <w:rFonts w:ascii="Times New Roman" w:eastAsia="Times New Roman" w:hAnsi="Times New Roman" w:cs="Times New Roman"/>
                 <w:sz w:val="24"/>
                 <w:szCs w:val="24"/>
-                <w:lang w:val="es-CO" w:eastAsia="es-CO"/>
+                <w:lang w:val="en-US" w:eastAsia="es-CO"/>
               </w:rPr>
             </w:pPr>
             <w:r>
@@ -5236,53 +5389,63 @@
                 <w:color w:val="000000"/>
                 <w:sz w:val="20"/>
                 <w:szCs w:val="20"/>
+                <w:lang w:val="en-US" w:eastAsia="es-CO"/>
+              </w:rPr>
+              <w:t>            for( int j = 0; j &lt; B[0].length; j++)  </w:t>
+            </w:r>
+            <w:r>
+              <w:rPr>
+                <w:rFonts w:ascii="Calibri" w:eastAsia="Times New Roman" w:hAnsi="Calibri" w:cs="Calibri"/>
+                <w:sz w:val="20"/>
+                <w:szCs w:val="20"/>
+                <w:lang w:val="en-US" w:eastAsia="es-CO"/>
+              </w:rPr>
+              <w:t> </w:t>
+            </w:r>
+          </w:p>
+        </w:tc>
+        <w:tc>
+          <w:tcPr>
+            <w:tcW w:w="1335" w:type="dxa"/>
+            <w:tcBorders>
+              <w:top w:val="nil"/>
+              <w:left w:val="nil"/>
+              <w:bottom w:val="single" w:sz="6" w:space="0" w:color="auto"/>
+              <w:right w:val="single" w:sz="6" w:space="0" w:color="auto"/>
+            </w:tcBorders>
+            <w:shd w:val="clear" w:color="auto" w:fill="auto"/>
+            <w:hideMark/>
+          </w:tcPr>
+          <w:p>
+            <w:pPr>
+              <w:spacing w:after="0" w:line="240" w:lineRule="auto"/>
+              <w:textAlignment w:val="baseline"/>
+              <w:rPr>
+                <w:rFonts w:ascii="Times New Roman" w:eastAsia="Times New Roman" w:hAnsi="Times New Roman" w:cs="Times New Roman"/>
+                <w:sz w:val="24"/>
+                <w:szCs w:val="24"/>
+                <w:lang w:val="es-CO" w:eastAsia="es-CO"/>
+              </w:rPr>
+            </w:pPr>
+            <w:r>
+              <w:rPr>
+                <w:rFonts w:ascii="Calibri" w:eastAsia="Times New Roman" w:hAnsi="Calibri" w:cs="Calibri"/>
+                <w:color w:val="000000"/>
+                <w:sz w:val="20"/>
+                <w:szCs w:val="20"/>
+                <w:lang w:val="en-US" w:eastAsia="es-CO"/>
+              </w:rPr>
+              <w:t> </w:t>
+            </w:r>
+            <w:r>
+              <w:rPr>
+                <w:rFonts w:ascii="Calibri" w:eastAsia="Times New Roman" w:hAnsi="Calibri" w:cs="Calibri"/>
+                <w:color w:val="000000"/>
+                <w:sz w:val="20"/>
+                <w:szCs w:val="20"/>
                 <w:lang w:eastAsia="es-CO"/>
               </w:rPr>
-              <w:t>            for( int j = 0; j &lt; B[0].length; j++)  </w:t>
-            </w:r>
-            <w:r>
-              <w:rPr>
-                <w:rFonts w:ascii="Calibri" w:eastAsia="Times New Roman" w:hAnsi="Calibri" w:cs="Calibri"/>
-                <w:sz w:val="20"/>
-                <w:szCs w:val="20"/>
-                <w:lang w:val="es-CO" w:eastAsia="es-CO"/>
-              </w:rPr>
-              <w:t> </w:t>
-            </w:r>
-          </w:p>
-        </w:tc>
-        <w:tc>
-          <w:tcPr>
-            <w:tcW w:w="1335" w:type="dxa"/>
-            <w:tcBorders>
-              <w:top w:val="nil"/>
-              <w:left w:val="nil"/>
-              <w:bottom w:val="single" w:sz="6" w:space="0" w:color="auto"/>
-              <w:right w:val="single" w:sz="6" w:space="0" w:color="auto"/>
-            </w:tcBorders>
-            <w:shd w:val="clear" w:color="auto" w:fill="auto"/>
-            <w:hideMark/>
-          </w:tcPr>
-          <w:p>
-            <w:pPr>
-              <w:spacing w:after="0" w:line="240" w:lineRule="auto"/>
-              <w:textAlignment w:val="baseline"/>
-              <w:rPr>
-                <w:rFonts w:ascii="Times New Roman" w:eastAsia="Times New Roman" w:hAnsi="Times New Roman" w:cs="Times New Roman"/>
-                <w:sz w:val="24"/>
-                <w:szCs w:val="24"/>
-                <w:lang w:val="es-CO" w:eastAsia="es-CO"/>
-              </w:rPr>
-            </w:pPr>
-            <w:r>
-              <w:rPr>
-                <w:rFonts w:ascii="Calibri" w:eastAsia="Times New Roman" w:hAnsi="Calibri" w:cs="Calibri"/>
-                <w:color w:val="000000"/>
-                <w:sz w:val="20"/>
-                <w:szCs w:val="20"/>
-                <w:lang w:eastAsia="es-CO"/>
-              </w:rPr>
-              <w:t> m*(p+1)</w:t>
+              <w:t>m*(p+1)</w:t>
             </w:r>
             <w:r>
               <w:rPr>
@@ -5361,7 +5524,7 @@
                 <w:rFonts w:ascii="Times New Roman" w:eastAsia="Times New Roman" w:hAnsi="Times New Roman" w:cs="Times New Roman"/>
                 <w:sz w:val="24"/>
                 <w:szCs w:val="24"/>
-                <w:lang w:val="es-CO" w:eastAsia="es-CO"/>
+                <w:lang w:val="en-US" w:eastAsia="es-CO"/>
               </w:rPr>
             </w:pPr>
             <w:r>
@@ -5370,53 +5533,63 @@
                 <w:color w:val="000000"/>
                 <w:sz w:val="20"/>
                 <w:szCs w:val="20"/>
+                <w:lang w:val="en-US" w:eastAsia="es-CO"/>
+              </w:rPr>
+              <w:t>                for(int z = 0; z &lt; A[0].length; z++)               </w:t>
+            </w:r>
+            <w:r>
+              <w:rPr>
+                <w:rFonts w:ascii="Calibri" w:eastAsia="Times New Roman" w:hAnsi="Calibri" w:cs="Calibri"/>
+                <w:sz w:val="20"/>
+                <w:szCs w:val="20"/>
+                <w:lang w:val="en-US" w:eastAsia="es-CO"/>
+              </w:rPr>
+              <w:t> </w:t>
+            </w:r>
+          </w:p>
+        </w:tc>
+        <w:tc>
+          <w:tcPr>
+            <w:tcW w:w="1335" w:type="dxa"/>
+            <w:tcBorders>
+              <w:top w:val="nil"/>
+              <w:left w:val="nil"/>
+              <w:bottom w:val="single" w:sz="6" w:space="0" w:color="auto"/>
+              <w:right w:val="single" w:sz="6" w:space="0" w:color="auto"/>
+            </w:tcBorders>
+            <w:shd w:val="clear" w:color="auto" w:fill="auto"/>
+            <w:hideMark/>
+          </w:tcPr>
+          <w:p>
+            <w:pPr>
+              <w:spacing w:after="0" w:line="240" w:lineRule="auto"/>
+              <w:textAlignment w:val="baseline"/>
+              <w:rPr>
+                <w:rFonts w:ascii="Times New Roman" w:eastAsia="Times New Roman" w:hAnsi="Times New Roman" w:cs="Times New Roman"/>
+                <w:sz w:val="24"/>
+                <w:szCs w:val="24"/>
+                <w:lang w:val="es-CO" w:eastAsia="es-CO"/>
+              </w:rPr>
+            </w:pPr>
+            <w:r>
+              <w:rPr>
+                <w:rFonts w:ascii="Calibri" w:eastAsia="Times New Roman" w:hAnsi="Calibri" w:cs="Calibri"/>
+                <w:color w:val="000000"/>
+                <w:sz w:val="20"/>
+                <w:szCs w:val="20"/>
+                <w:lang w:val="en-US" w:eastAsia="es-CO"/>
+              </w:rPr>
+              <w:t> </w:t>
+            </w:r>
+            <w:r>
+              <w:rPr>
+                <w:rFonts w:ascii="Calibri" w:eastAsia="Times New Roman" w:hAnsi="Calibri" w:cs="Calibri"/>
+                <w:color w:val="000000"/>
+                <w:sz w:val="20"/>
+                <w:szCs w:val="20"/>
                 <w:lang w:eastAsia="es-CO"/>
               </w:rPr>
-              <w:t>                for(int z = 0; z &lt; A[0].length; z++)               </w:t>
-            </w:r>
-            <w:r>
-              <w:rPr>
-                <w:rFonts w:ascii="Calibri" w:eastAsia="Times New Roman" w:hAnsi="Calibri" w:cs="Calibri"/>
-                <w:sz w:val="20"/>
-                <w:szCs w:val="20"/>
-                <w:lang w:val="es-CO" w:eastAsia="es-CO"/>
-              </w:rPr>
-              <w:t> </w:t>
-            </w:r>
-          </w:p>
-        </w:tc>
-        <w:tc>
-          <w:tcPr>
-            <w:tcW w:w="1335" w:type="dxa"/>
-            <w:tcBorders>
-              <w:top w:val="nil"/>
-              <w:left w:val="nil"/>
-              <w:bottom w:val="single" w:sz="6" w:space="0" w:color="auto"/>
-              <w:right w:val="single" w:sz="6" w:space="0" w:color="auto"/>
-            </w:tcBorders>
-            <w:shd w:val="clear" w:color="auto" w:fill="auto"/>
-            <w:hideMark/>
-          </w:tcPr>
-          <w:p>
-            <w:pPr>
-              <w:spacing w:after="0" w:line="240" w:lineRule="auto"/>
-              <w:textAlignment w:val="baseline"/>
-              <w:rPr>
-                <w:rFonts w:ascii="Times New Roman" w:eastAsia="Times New Roman" w:hAnsi="Times New Roman" w:cs="Times New Roman"/>
-                <w:sz w:val="24"/>
-                <w:szCs w:val="24"/>
-                <w:lang w:val="es-CO" w:eastAsia="es-CO"/>
-              </w:rPr>
-            </w:pPr>
-            <w:r>
-              <w:rPr>
-                <w:rFonts w:ascii="Calibri" w:eastAsia="Times New Roman" w:hAnsi="Calibri" w:cs="Calibri"/>
-                <w:color w:val="000000"/>
-                <w:sz w:val="20"/>
-                <w:szCs w:val="20"/>
-                <w:lang w:eastAsia="es-CO"/>
-              </w:rPr>
-              <w:t> m*p*(n+1)</w:t>
+              <w:t>m*p*(n+1)</w:t>
             </w:r>
             <w:r>
               <w:rPr>
@@ -5897,7 +6070,7 @@
                 <w:rFonts w:ascii="Times New Roman" w:eastAsia="Times New Roman" w:hAnsi="Times New Roman" w:cs="Times New Roman"/>
                 <w:sz w:val="24"/>
                 <w:szCs w:val="24"/>
-                <w:lang w:val="es-CO" w:eastAsia="es-CO"/>
+                <w:lang w:val="en-US" w:eastAsia="es-CO"/>
               </w:rPr>
             </w:pPr>
             <w:r>
@@ -5906,53 +6079,63 @@
                 <w:color w:val="000000"/>
                 <w:sz w:val="20"/>
                 <w:szCs w:val="20"/>
+                <w:lang w:val="en-US" w:eastAsia="es-CO"/>
+              </w:rPr>
+              <w:t>        int[] suma = new int[B.length * B.length]; </w:t>
+            </w:r>
+            <w:r>
+              <w:rPr>
+                <w:rFonts w:ascii="Calibri" w:eastAsia="Times New Roman" w:hAnsi="Calibri" w:cs="Calibri"/>
+                <w:sz w:val="20"/>
+                <w:szCs w:val="20"/>
+                <w:lang w:val="en-US" w:eastAsia="es-CO"/>
+              </w:rPr>
+              <w:t> </w:t>
+            </w:r>
+          </w:p>
+        </w:tc>
+        <w:tc>
+          <w:tcPr>
+            <w:tcW w:w="1335" w:type="dxa"/>
+            <w:tcBorders>
+              <w:top w:val="nil"/>
+              <w:left w:val="nil"/>
+              <w:bottom w:val="single" w:sz="6" w:space="0" w:color="auto"/>
+              <w:right w:val="single" w:sz="6" w:space="0" w:color="auto"/>
+            </w:tcBorders>
+            <w:shd w:val="clear" w:color="auto" w:fill="auto"/>
+            <w:hideMark/>
+          </w:tcPr>
+          <w:p>
+            <w:pPr>
+              <w:spacing w:after="0" w:line="240" w:lineRule="auto"/>
+              <w:textAlignment w:val="baseline"/>
+              <w:rPr>
+                <w:rFonts w:ascii="Times New Roman" w:eastAsia="Times New Roman" w:hAnsi="Times New Roman" w:cs="Times New Roman"/>
+                <w:sz w:val="24"/>
+                <w:szCs w:val="24"/>
+                <w:lang w:val="es-CO" w:eastAsia="es-CO"/>
+              </w:rPr>
+            </w:pPr>
+            <w:r>
+              <w:rPr>
+                <w:rFonts w:ascii="Calibri" w:eastAsia="Times New Roman" w:hAnsi="Calibri" w:cs="Calibri"/>
+                <w:color w:val="000000"/>
+                <w:sz w:val="20"/>
+                <w:szCs w:val="20"/>
+                <w:lang w:val="en-US" w:eastAsia="es-CO"/>
+              </w:rPr>
+              <w:t> </w:t>
+            </w:r>
+            <w:r>
+              <w:rPr>
+                <w:rFonts w:ascii="Calibri" w:eastAsia="Times New Roman" w:hAnsi="Calibri" w:cs="Calibri"/>
+                <w:color w:val="000000"/>
+                <w:sz w:val="20"/>
+                <w:szCs w:val="20"/>
                 <w:lang w:eastAsia="es-CO"/>
               </w:rPr>
-              <w:t>        int[] suma = new int[B.length * B.length]; </w:t>
-            </w:r>
-            <w:r>
-              <w:rPr>
-                <w:rFonts w:ascii="Calibri" w:eastAsia="Times New Roman" w:hAnsi="Calibri" w:cs="Calibri"/>
-                <w:sz w:val="20"/>
-                <w:szCs w:val="20"/>
-                <w:lang w:val="es-CO" w:eastAsia="es-CO"/>
-              </w:rPr>
-              <w:t> </w:t>
-            </w:r>
-          </w:p>
-        </w:tc>
-        <w:tc>
-          <w:tcPr>
-            <w:tcW w:w="1335" w:type="dxa"/>
-            <w:tcBorders>
-              <w:top w:val="nil"/>
-              <w:left w:val="nil"/>
-              <w:bottom w:val="single" w:sz="6" w:space="0" w:color="auto"/>
-              <w:right w:val="single" w:sz="6" w:space="0" w:color="auto"/>
-            </w:tcBorders>
-            <w:shd w:val="clear" w:color="auto" w:fill="auto"/>
-            <w:hideMark/>
-          </w:tcPr>
-          <w:p>
-            <w:pPr>
-              <w:spacing w:after="0" w:line="240" w:lineRule="auto"/>
-              <w:textAlignment w:val="baseline"/>
-              <w:rPr>
-                <w:rFonts w:ascii="Times New Roman" w:eastAsia="Times New Roman" w:hAnsi="Times New Roman" w:cs="Times New Roman"/>
-                <w:sz w:val="24"/>
-                <w:szCs w:val="24"/>
-                <w:lang w:val="es-CO" w:eastAsia="es-CO"/>
-              </w:rPr>
-            </w:pPr>
-            <w:r>
-              <w:rPr>
-                <w:rFonts w:ascii="Calibri" w:eastAsia="Times New Roman" w:hAnsi="Calibri" w:cs="Calibri"/>
-                <w:color w:val="000000"/>
-                <w:sz w:val="20"/>
-                <w:szCs w:val="20"/>
-                <w:lang w:eastAsia="es-CO"/>
-              </w:rPr>
-              <w:t> 1</w:t>
+              <w:t>1</w:t>
             </w:r>
             <w:r>
               <w:rPr>
@@ -6165,7 +6348,7 @@
                 <w:rFonts w:ascii="Times New Roman" w:eastAsia="Times New Roman" w:hAnsi="Times New Roman" w:cs="Times New Roman"/>
                 <w:sz w:val="24"/>
                 <w:szCs w:val="24"/>
-                <w:lang w:val="es-CO" w:eastAsia="es-CO"/>
+                <w:lang w:val="en-US" w:eastAsia="es-CO"/>
               </w:rPr>
             </w:pPr>
             <w:r>
@@ -6174,53 +6357,63 @@
                 <w:color w:val="000000"/>
                 <w:sz w:val="20"/>
                 <w:szCs w:val="20"/>
+                <w:lang w:val="en-US" w:eastAsia="es-CO"/>
+              </w:rPr>
+              <w:t>        for(int i = 0; i &lt; suma.length; i++) { </w:t>
+            </w:r>
+            <w:r>
+              <w:rPr>
+                <w:rFonts w:ascii="Calibri" w:eastAsia="Times New Roman" w:hAnsi="Calibri" w:cs="Calibri"/>
+                <w:sz w:val="20"/>
+                <w:szCs w:val="20"/>
+                <w:lang w:val="en-US" w:eastAsia="es-CO"/>
+              </w:rPr>
+              <w:t> </w:t>
+            </w:r>
+          </w:p>
+        </w:tc>
+        <w:tc>
+          <w:tcPr>
+            <w:tcW w:w="1335" w:type="dxa"/>
+            <w:tcBorders>
+              <w:top w:val="nil"/>
+              <w:left w:val="nil"/>
+              <w:bottom w:val="single" w:sz="6" w:space="0" w:color="auto"/>
+              <w:right w:val="single" w:sz="6" w:space="0" w:color="auto"/>
+            </w:tcBorders>
+            <w:shd w:val="clear" w:color="auto" w:fill="auto"/>
+            <w:hideMark/>
+          </w:tcPr>
+          <w:p>
+            <w:pPr>
+              <w:spacing w:after="0" w:line="240" w:lineRule="auto"/>
+              <w:textAlignment w:val="baseline"/>
+              <w:rPr>
+                <w:rFonts w:ascii="Times New Roman" w:eastAsia="Times New Roman" w:hAnsi="Times New Roman" w:cs="Times New Roman"/>
+                <w:sz w:val="24"/>
+                <w:szCs w:val="24"/>
+                <w:lang w:val="es-CO" w:eastAsia="es-CO"/>
+              </w:rPr>
+            </w:pPr>
+            <w:r>
+              <w:rPr>
+                <w:rFonts w:ascii="Calibri" w:eastAsia="Times New Roman" w:hAnsi="Calibri" w:cs="Calibri"/>
+                <w:color w:val="000000"/>
+                <w:sz w:val="20"/>
+                <w:szCs w:val="20"/>
+                <w:lang w:val="en-US" w:eastAsia="es-CO"/>
+              </w:rPr>
+              <w:t> </w:t>
+            </w:r>
+            <w:r>
+              <w:rPr>
+                <w:rFonts w:ascii="Calibri" w:eastAsia="Times New Roman" w:hAnsi="Calibri" w:cs="Calibri"/>
+                <w:color w:val="000000"/>
+                <w:sz w:val="20"/>
+                <w:szCs w:val="20"/>
                 <w:lang w:eastAsia="es-CO"/>
               </w:rPr>
-              <w:t>        for(int i = 0; i &lt; suma.length; i++) { </w:t>
-            </w:r>
-            <w:r>
-              <w:rPr>
-                <w:rFonts w:ascii="Calibri" w:eastAsia="Times New Roman" w:hAnsi="Calibri" w:cs="Calibri"/>
-                <w:sz w:val="20"/>
-                <w:szCs w:val="20"/>
-                <w:lang w:val="es-CO" w:eastAsia="es-CO"/>
-              </w:rPr>
-              <w:t> </w:t>
-            </w:r>
-          </w:p>
-        </w:tc>
-        <w:tc>
-          <w:tcPr>
-            <w:tcW w:w="1335" w:type="dxa"/>
-            <w:tcBorders>
-              <w:top w:val="nil"/>
-              <w:left w:val="nil"/>
-              <w:bottom w:val="single" w:sz="6" w:space="0" w:color="auto"/>
-              <w:right w:val="single" w:sz="6" w:space="0" w:color="auto"/>
-            </w:tcBorders>
-            <w:shd w:val="clear" w:color="auto" w:fill="auto"/>
-            <w:hideMark/>
-          </w:tcPr>
-          <w:p>
-            <w:pPr>
-              <w:spacing w:after="0" w:line="240" w:lineRule="auto"/>
-              <w:textAlignment w:val="baseline"/>
-              <w:rPr>
-                <w:rFonts w:ascii="Times New Roman" w:eastAsia="Times New Roman" w:hAnsi="Times New Roman" w:cs="Times New Roman"/>
-                <w:sz w:val="24"/>
-                <w:szCs w:val="24"/>
-                <w:lang w:val="es-CO" w:eastAsia="es-CO"/>
-              </w:rPr>
-            </w:pPr>
-            <w:r>
-              <w:rPr>
-                <w:rFonts w:ascii="Calibri" w:eastAsia="Times New Roman" w:hAnsi="Calibri" w:cs="Calibri"/>
-                <w:color w:val="000000"/>
-                <w:sz w:val="20"/>
-                <w:szCs w:val="20"/>
-                <w:lang w:eastAsia="es-CO"/>
-              </w:rPr>
-              <w:t> 2n + 1</w:t>
+              <w:t>2n + 1</w:t>
             </w:r>
             <w:r>
               <w:rPr>
@@ -6299,7 +6492,7 @@
                 <w:rFonts w:ascii="Times New Roman" w:eastAsia="Times New Roman" w:hAnsi="Times New Roman" w:cs="Times New Roman"/>
                 <w:sz w:val="24"/>
                 <w:szCs w:val="24"/>
-                <w:lang w:val="es-CO" w:eastAsia="es-CO"/>
+                <w:lang w:val="en-US" w:eastAsia="es-CO"/>
               </w:rPr>
             </w:pPr>
             <w:r>
@@ -6308,53 +6501,63 @@
                 <w:color w:val="000000"/>
                 <w:sz w:val="20"/>
                 <w:szCs w:val="20"/>
+                <w:lang w:val="en-US" w:eastAsia="es-CO"/>
+              </w:rPr>
+              <w:t>            while(k &lt; arreglo.length &amp;&amp; z &lt; B.length) { </w:t>
+            </w:r>
+            <w:r>
+              <w:rPr>
+                <w:rFonts w:ascii="Calibri" w:eastAsia="Times New Roman" w:hAnsi="Calibri" w:cs="Calibri"/>
+                <w:sz w:val="20"/>
+                <w:szCs w:val="20"/>
+                <w:lang w:val="en-US" w:eastAsia="es-CO"/>
+              </w:rPr>
+              <w:t> </w:t>
+            </w:r>
+          </w:p>
+        </w:tc>
+        <w:tc>
+          <w:tcPr>
+            <w:tcW w:w="1335" w:type="dxa"/>
+            <w:tcBorders>
+              <w:top w:val="nil"/>
+              <w:left w:val="nil"/>
+              <w:bottom w:val="single" w:sz="6" w:space="0" w:color="auto"/>
+              <w:right w:val="single" w:sz="6" w:space="0" w:color="auto"/>
+            </w:tcBorders>
+            <w:shd w:val="clear" w:color="auto" w:fill="auto"/>
+            <w:hideMark/>
+          </w:tcPr>
+          <w:p>
+            <w:pPr>
+              <w:spacing w:after="0" w:line="240" w:lineRule="auto"/>
+              <w:textAlignment w:val="baseline"/>
+              <w:rPr>
+                <w:rFonts w:ascii="Times New Roman" w:eastAsia="Times New Roman" w:hAnsi="Times New Roman" w:cs="Times New Roman"/>
+                <w:sz w:val="24"/>
+                <w:szCs w:val="24"/>
+                <w:lang w:val="es-CO" w:eastAsia="es-CO"/>
+              </w:rPr>
+            </w:pPr>
+            <w:r>
+              <w:rPr>
+                <w:rFonts w:ascii="Calibri" w:eastAsia="Times New Roman" w:hAnsi="Calibri" w:cs="Calibri"/>
+                <w:color w:val="000000"/>
+                <w:sz w:val="20"/>
+                <w:szCs w:val="20"/>
+                <w:lang w:val="en-US" w:eastAsia="es-CO"/>
+              </w:rPr>
+              <w:t> </w:t>
+            </w:r>
+            <w:r>
+              <w:rPr>
+                <w:rFonts w:ascii="Calibri" w:eastAsia="Times New Roman" w:hAnsi="Calibri" w:cs="Calibri"/>
+                <w:color w:val="000000"/>
+                <w:sz w:val="20"/>
+                <w:szCs w:val="20"/>
                 <w:lang w:eastAsia="es-CO"/>
               </w:rPr>
-              <w:t>            while(k &lt; arreglo.length &amp;&amp; z &lt; B.length) { </w:t>
-            </w:r>
-            <w:r>
-              <w:rPr>
-                <w:rFonts w:ascii="Calibri" w:eastAsia="Times New Roman" w:hAnsi="Calibri" w:cs="Calibri"/>
-                <w:sz w:val="20"/>
-                <w:szCs w:val="20"/>
-                <w:lang w:val="es-CO" w:eastAsia="es-CO"/>
-              </w:rPr>
-              <w:t> </w:t>
-            </w:r>
-          </w:p>
-        </w:tc>
-        <w:tc>
-          <w:tcPr>
-            <w:tcW w:w="1335" w:type="dxa"/>
-            <w:tcBorders>
-              <w:top w:val="nil"/>
-              <w:left w:val="nil"/>
-              <w:bottom w:val="single" w:sz="6" w:space="0" w:color="auto"/>
-              <w:right w:val="single" w:sz="6" w:space="0" w:color="auto"/>
-            </w:tcBorders>
-            <w:shd w:val="clear" w:color="auto" w:fill="auto"/>
-            <w:hideMark/>
-          </w:tcPr>
-          <w:p>
-            <w:pPr>
-              <w:spacing w:after="0" w:line="240" w:lineRule="auto"/>
-              <w:textAlignment w:val="baseline"/>
-              <w:rPr>
-                <w:rFonts w:ascii="Times New Roman" w:eastAsia="Times New Roman" w:hAnsi="Times New Roman" w:cs="Times New Roman"/>
-                <w:sz w:val="24"/>
-                <w:szCs w:val="24"/>
-                <w:lang w:val="es-CO" w:eastAsia="es-CO"/>
-              </w:rPr>
-            </w:pPr>
-            <w:r>
-              <w:rPr>
-                <w:rFonts w:ascii="Calibri" w:eastAsia="Times New Roman" w:hAnsi="Calibri" w:cs="Calibri"/>
-                <w:color w:val="000000"/>
-                <w:sz w:val="20"/>
-                <w:szCs w:val="20"/>
-                <w:lang w:eastAsia="es-CO"/>
-              </w:rPr>
-              <w:t> 2n^2 + 2n</w:t>
+              <w:t>2n^2 + 2n</w:t>
             </w:r>
             <w:r>
               <w:rPr>
@@ -7103,7 +7306,7 @@
                 <w:rFonts w:ascii="Times New Roman" w:eastAsia="Times New Roman" w:hAnsi="Times New Roman" w:cs="Times New Roman"/>
                 <w:sz w:val="24"/>
                 <w:szCs w:val="24"/>
-                <w:lang w:val="es-CO" w:eastAsia="es-CO"/>
+                <w:lang w:val="en-US" w:eastAsia="es-CO"/>
               </w:rPr>
             </w:pPr>
             <w:r>
@@ -7112,53 +7315,63 @@
                 <w:color w:val="000000"/>
                 <w:sz w:val="20"/>
                 <w:szCs w:val="20"/>
+                <w:lang w:val="en-US" w:eastAsia="es-CO"/>
+              </w:rPr>
+              <w:t>        int[][] C = new int [A.length][B[0].length]; </w:t>
+            </w:r>
+            <w:r>
+              <w:rPr>
+                <w:rFonts w:ascii="Calibri" w:eastAsia="Times New Roman" w:hAnsi="Calibri" w:cs="Calibri"/>
+                <w:sz w:val="20"/>
+                <w:szCs w:val="20"/>
+                <w:lang w:val="en-US" w:eastAsia="es-CO"/>
+              </w:rPr>
+              <w:t> </w:t>
+            </w:r>
+          </w:p>
+        </w:tc>
+        <w:tc>
+          <w:tcPr>
+            <w:tcW w:w="1335" w:type="dxa"/>
+            <w:tcBorders>
+              <w:top w:val="nil"/>
+              <w:left w:val="nil"/>
+              <w:bottom w:val="single" w:sz="6" w:space="0" w:color="auto"/>
+              <w:right w:val="single" w:sz="6" w:space="0" w:color="auto"/>
+            </w:tcBorders>
+            <w:shd w:val="clear" w:color="auto" w:fill="auto"/>
+            <w:hideMark/>
+          </w:tcPr>
+          <w:p>
+            <w:pPr>
+              <w:spacing w:after="0" w:line="240" w:lineRule="auto"/>
+              <w:textAlignment w:val="baseline"/>
+              <w:rPr>
+                <w:rFonts w:ascii="Times New Roman" w:eastAsia="Times New Roman" w:hAnsi="Times New Roman" w:cs="Times New Roman"/>
+                <w:sz w:val="24"/>
+                <w:szCs w:val="24"/>
+                <w:lang w:val="es-CO" w:eastAsia="es-CO"/>
+              </w:rPr>
+            </w:pPr>
+            <w:r>
+              <w:rPr>
+                <w:rFonts w:ascii="Calibri" w:eastAsia="Times New Roman" w:hAnsi="Calibri" w:cs="Calibri"/>
+                <w:color w:val="000000"/>
+                <w:sz w:val="20"/>
+                <w:szCs w:val="20"/>
+                <w:lang w:val="en-US" w:eastAsia="es-CO"/>
+              </w:rPr>
+              <w:t> </w:t>
+            </w:r>
+            <w:r>
+              <w:rPr>
+                <w:rFonts w:ascii="Calibri" w:eastAsia="Times New Roman" w:hAnsi="Calibri" w:cs="Calibri"/>
+                <w:color w:val="000000"/>
+                <w:sz w:val="20"/>
+                <w:szCs w:val="20"/>
                 <w:lang w:eastAsia="es-CO"/>
               </w:rPr>
-              <w:t>        int[][] C = new int [A.length][B[0].length]; </w:t>
-            </w:r>
-            <w:r>
-              <w:rPr>
-                <w:rFonts w:ascii="Calibri" w:eastAsia="Times New Roman" w:hAnsi="Calibri" w:cs="Calibri"/>
-                <w:sz w:val="20"/>
-                <w:szCs w:val="20"/>
-                <w:lang w:val="es-CO" w:eastAsia="es-CO"/>
-              </w:rPr>
-              <w:t> </w:t>
-            </w:r>
-          </w:p>
-        </w:tc>
-        <w:tc>
-          <w:tcPr>
-            <w:tcW w:w="1335" w:type="dxa"/>
-            <w:tcBorders>
-              <w:top w:val="nil"/>
-              <w:left w:val="nil"/>
-              <w:bottom w:val="single" w:sz="6" w:space="0" w:color="auto"/>
-              <w:right w:val="single" w:sz="6" w:space="0" w:color="auto"/>
-            </w:tcBorders>
-            <w:shd w:val="clear" w:color="auto" w:fill="auto"/>
-            <w:hideMark/>
-          </w:tcPr>
-          <w:p>
-            <w:pPr>
-              <w:spacing w:after="0" w:line="240" w:lineRule="auto"/>
-              <w:textAlignment w:val="baseline"/>
-              <w:rPr>
-                <w:rFonts w:ascii="Times New Roman" w:eastAsia="Times New Roman" w:hAnsi="Times New Roman" w:cs="Times New Roman"/>
-                <w:sz w:val="24"/>
-                <w:szCs w:val="24"/>
-                <w:lang w:val="es-CO" w:eastAsia="es-CO"/>
-              </w:rPr>
-            </w:pPr>
-            <w:r>
-              <w:rPr>
-                <w:rFonts w:ascii="Calibri" w:eastAsia="Times New Roman" w:hAnsi="Calibri" w:cs="Calibri"/>
-                <w:color w:val="000000"/>
-                <w:sz w:val="20"/>
-                <w:szCs w:val="20"/>
-                <w:lang w:eastAsia="es-CO"/>
-              </w:rPr>
-              <w:t> 1</w:t>
+              <w:t>1</w:t>
             </w:r>
             <w:r>
               <w:rPr>
@@ -7371,7 +7584,7 @@
                 <w:rFonts w:ascii="Times New Roman" w:eastAsia="Times New Roman" w:hAnsi="Times New Roman" w:cs="Times New Roman"/>
                 <w:sz w:val="24"/>
                 <w:szCs w:val="24"/>
-                <w:lang w:val="es-CO" w:eastAsia="es-CO"/>
+                <w:lang w:val="en-US" w:eastAsia="es-CO"/>
               </w:rPr>
             </w:pPr>
             <w:r>
@@ -7380,53 +7593,63 @@
                 <w:color w:val="000000"/>
                 <w:sz w:val="20"/>
                 <w:szCs w:val="20"/>
+                <w:lang w:val="en-US" w:eastAsia="es-CO"/>
+              </w:rPr>
+              <w:t>        for(int i = 0; i &lt; C.length; i++) { </w:t>
+            </w:r>
+            <w:r>
+              <w:rPr>
+                <w:rFonts w:ascii="Calibri" w:eastAsia="Times New Roman" w:hAnsi="Calibri" w:cs="Calibri"/>
+                <w:sz w:val="20"/>
+                <w:szCs w:val="20"/>
+                <w:lang w:val="en-US" w:eastAsia="es-CO"/>
+              </w:rPr>
+              <w:t> </w:t>
+            </w:r>
+          </w:p>
+        </w:tc>
+        <w:tc>
+          <w:tcPr>
+            <w:tcW w:w="1335" w:type="dxa"/>
+            <w:tcBorders>
+              <w:top w:val="nil"/>
+              <w:left w:val="nil"/>
+              <w:bottom w:val="single" w:sz="6" w:space="0" w:color="auto"/>
+              <w:right w:val="single" w:sz="6" w:space="0" w:color="auto"/>
+            </w:tcBorders>
+            <w:shd w:val="clear" w:color="auto" w:fill="auto"/>
+            <w:hideMark/>
+          </w:tcPr>
+          <w:p>
+            <w:pPr>
+              <w:spacing w:after="0" w:line="240" w:lineRule="auto"/>
+              <w:textAlignment w:val="baseline"/>
+              <w:rPr>
+                <w:rFonts w:ascii="Times New Roman" w:eastAsia="Times New Roman" w:hAnsi="Times New Roman" w:cs="Times New Roman"/>
+                <w:sz w:val="24"/>
+                <w:szCs w:val="24"/>
+                <w:lang w:val="es-CO" w:eastAsia="es-CO"/>
+              </w:rPr>
+            </w:pPr>
+            <w:r>
+              <w:rPr>
+                <w:rFonts w:ascii="Calibri" w:eastAsia="Times New Roman" w:hAnsi="Calibri" w:cs="Calibri"/>
+                <w:color w:val="000000"/>
+                <w:sz w:val="20"/>
+                <w:szCs w:val="20"/>
+                <w:lang w:val="en-US" w:eastAsia="es-CO"/>
+              </w:rPr>
+              <w:t> </w:t>
+            </w:r>
+            <w:r>
+              <w:rPr>
+                <w:rFonts w:ascii="Calibri" w:eastAsia="Times New Roman" w:hAnsi="Calibri" w:cs="Calibri"/>
+                <w:color w:val="000000"/>
+                <w:sz w:val="20"/>
+                <w:szCs w:val="20"/>
                 <w:lang w:eastAsia="es-CO"/>
               </w:rPr>
-              <w:t>        for(int i = 0; i &lt; C.length; i++) { </w:t>
-            </w:r>
-            <w:r>
-              <w:rPr>
-                <w:rFonts w:ascii="Calibri" w:eastAsia="Times New Roman" w:hAnsi="Calibri" w:cs="Calibri"/>
-                <w:sz w:val="20"/>
-                <w:szCs w:val="20"/>
-                <w:lang w:val="es-CO" w:eastAsia="es-CO"/>
-              </w:rPr>
-              <w:t> </w:t>
-            </w:r>
-          </w:p>
-        </w:tc>
-        <w:tc>
-          <w:tcPr>
-            <w:tcW w:w="1335" w:type="dxa"/>
-            <w:tcBorders>
-              <w:top w:val="nil"/>
-              <w:left w:val="nil"/>
-              <w:bottom w:val="single" w:sz="6" w:space="0" w:color="auto"/>
-              <w:right w:val="single" w:sz="6" w:space="0" w:color="auto"/>
-            </w:tcBorders>
-            <w:shd w:val="clear" w:color="auto" w:fill="auto"/>
-            <w:hideMark/>
-          </w:tcPr>
-          <w:p>
-            <w:pPr>
-              <w:spacing w:after="0" w:line="240" w:lineRule="auto"/>
-              <w:textAlignment w:val="baseline"/>
-              <w:rPr>
-                <w:rFonts w:ascii="Times New Roman" w:eastAsia="Times New Roman" w:hAnsi="Times New Roman" w:cs="Times New Roman"/>
-                <w:sz w:val="24"/>
-                <w:szCs w:val="24"/>
-                <w:lang w:val="es-CO" w:eastAsia="es-CO"/>
-              </w:rPr>
-            </w:pPr>
-            <w:r>
-              <w:rPr>
-                <w:rFonts w:ascii="Calibri" w:eastAsia="Times New Roman" w:hAnsi="Calibri" w:cs="Calibri"/>
-                <w:color w:val="000000"/>
-                <w:sz w:val="20"/>
-                <w:szCs w:val="20"/>
-                <w:lang w:eastAsia="es-CO"/>
-              </w:rPr>
-              <w:t> m+1</w:t>
+              <w:t>m+1</w:t>
             </w:r>
             <w:r>
               <w:rPr>
@@ -7505,7 +7728,7 @@
                 <w:rFonts w:ascii="Times New Roman" w:eastAsia="Times New Roman" w:hAnsi="Times New Roman" w:cs="Times New Roman"/>
                 <w:sz w:val="24"/>
                 <w:szCs w:val="24"/>
-                <w:lang w:val="es-CO" w:eastAsia="es-CO"/>
+                <w:lang w:val="en-US" w:eastAsia="es-CO"/>
               </w:rPr>
             </w:pPr>
             <w:r>
@@ -7514,53 +7737,63 @@
                 <w:color w:val="000000"/>
                 <w:sz w:val="20"/>
                 <w:szCs w:val="20"/>
+                <w:lang w:val="en-US" w:eastAsia="es-CO"/>
+              </w:rPr>
+              <w:t>            for( int j = 0; j &lt; C[0].length; j++)  </w:t>
+            </w:r>
+            <w:r>
+              <w:rPr>
+                <w:rFonts w:ascii="Calibri" w:eastAsia="Times New Roman" w:hAnsi="Calibri" w:cs="Calibri"/>
+                <w:sz w:val="20"/>
+                <w:szCs w:val="20"/>
+                <w:lang w:val="en-US" w:eastAsia="es-CO"/>
+              </w:rPr>
+              <w:t> </w:t>
+            </w:r>
+          </w:p>
+        </w:tc>
+        <w:tc>
+          <w:tcPr>
+            <w:tcW w:w="1335" w:type="dxa"/>
+            <w:tcBorders>
+              <w:top w:val="nil"/>
+              <w:left w:val="nil"/>
+              <w:bottom w:val="single" w:sz="6" w:space="0" w:color="auto"/>
+              <w:right w:val="single" w:sz="6" w:space="0" w:color="auto"/>
+            </w:tcBorders>
+            <w:shd w:val="clear" w:color="auto" w:fill="auto"/>
+            <w:hideMark/>
+          </w:tcPr>
+          <w:p>
+            <w:pPr>
+              <w:spacing w:after="0" w:line="240" w:lineRule="auto"/>
+              <w:textAlignment w:val="baseline"/>
+              <w:rPr>
+                <w:rFonts w:ascii="Times New Roman" w:eastAsia="Times New Roman" w:hAnsi="Times New Roman" w:cs="Times New Roman"/>
+                <w:sz w:val="24"/>
+                <w:szCs w:val="24"/>
+                <w:lang w:val="es-CO" w:eastAsia="es-CO"/>
+              </w:rPr>
+            </w:pPr>
+            <w:r>
+              <w:rPr>
+                <w:rFonts w:ascii="Calibri" w:eastAsia="Times New Roman" w:hAnsi="Calibri" w:cs="Calibri"/>
+                <w:color w:val="000000"/>
+                <w:sz w:val="20"/>
+                <w:szCs w:val="20"/>
+                <w:lang w:val="en-US" w:eastAsia="es-CO"/>
+              </w:rPr>
+              <w:t> </w:t>
+            </w:r>
+            <w:r>
+              <w:rPr>
+                <w:rFonts w:ascii="Calibri" w:eastAsia="Times New Roman" w:hAnsi="Calibri" w:cs="Calibri"/>
+                <w:color w:val="000000"/>
+                <w:sz w:val="20"/>
+                <w:szCs w:val="20"/>
                 <w:lang w:eastAsia="es-CO"/>
               </w:rPr>
-              <w:t>            for( int j = 0; j &lt; C[0].length; j++)  </w:t>
-            </w:r>
-            <w:r>
-              <w:rPr>
-                <w:rFonts w:ascii="Calibri" w:eastAsia="Times New Roman" w:hAnsi="Calibri" w:cs="Calibri"/>
-                <w:sz w:val="20"/>
-                <w:szCs w:val="20"/>
-                <w:lang w:val="es-CO" w:eastAsia="es-CO"/>
-              </w:rPr>
-              <w:t> </w:t>
-            </w:r>
-          </w:p>
-        </w:tc>
-        <w:tc>
-          <w:tcPr>
-            <w:tcW w:w="1335" w:type="dxa"/>
-            <w:tcBorders>
-              <w:top w:val="nil"/>
-              <w:left w:val="nil"/>
-              <w:bottom w:val="single" w:sz="6" w:space="0" w:color="auto"/>
-              <w:right w:val="single" w:sz="6" w:space="0" w:color="auto"/>
-            </w:tcBorders>
-            <w:shd w:val="clear" w:color="auto" w:fill="auto"/>
-            <w:hideMark/>
-          </w:tcPr>
-          <w:p>
-            <w:pPr>
-              <w:spacing w:after="0" w:line="240" w:lineRule="auto"/>
-              <w:textAlignment w:val="baseline"/>
-              <w:rPr>
-                <w:rFonts w:ascii="Times New Roman" w:eastAsia="Times New Roman" w:hAnsi="Times New Roman" w:cs="Times New Roman"/>
-                <w:sz w:val="24"/>
-                <w:szCs w:val="24"/>
-                <w:lang w:val="es-CO" w:eastAsia="es-CO"/>
-              </w:rPr>
-            </w:pPr>
-            <w:r>
-              <w:rPr>
-                <w:rFonts w:ascii="Calibri" w:eastAsia="Times New Roman" w:hAnsi="Calibri" w:cs="Calibri"/>
-                <w:color w:val="000000"/>
-                <w:sz w:val="20"/>
-                <w:szCs w:val="20"/>
-                <w:lang w:eastAsia="es-CO"/>
-              </w:rPr>
-              <w:t> m*p+1</w:t>
+              <w:t>m*p+1</w:t>
             </w:r>
             <w:r>
               <w:rPr>
@@ -8178,31 +8411,44 @@
         <w:jc w:val="both"/>
         <w:textAlignment w:val="baseline"/>
         <w:rPr>
+          <w:rFonts w:ascii="Calibri" w:eastAsia="Times New Roman" w:hAnsi="Calibri" w:cs="Calibri"/>
+          <w:sz w:val="20"/>
+          <w:szCs w:val="20"/>
+          <w:lang w:val="es-CO" w:eastAsia="es-CO"/>
+        </w:rPr>
+      </w:pPr>
+      <w:r>
+        <w:rPr>
+          <w:rFonts w:ascii="Calibri" w:eastAsia="Times New Roman" w:hAnsi="Calibri" w:cs="Calibri"/>
+          <w:sz w:val="20"/>
+          <w:szCs w:val="20"/>
+          <w:u w:val="single"/>
+          <w:lang w:eastAsia="es-CO"/>
+        </w:rPr>
+        <w:t>Análisis alternativa 3</w:t>
+      </w:r>
+      <w:r>
+        <w:rPr>
+          <w:rFonts w:ascii="Calibri" w:eastAsia="Times New Roman" w:hAnsi="Calibri" w:cs="Calibri"/>
+          <w:sz w:val="20"/>
+          <w:szCs w:val="20"/>
+          <w:lang w:val="es-CO" w:eastAsia="es-CO"/>
+        </w:rPr>
+        <w:t> </w:t>
+      </w:r>
+    </w:p>
+    <w:p>
+      <w:pPr>
+        <w:spacing w:after="0" w:line="240" w:lineRule="auto"/>
+        <w:jc w:val="both"/>
+        <w:textAlignment w:val="baseline"/>
+        <w:rPr>
           <w:rFonts w:ascii="Segoe UI" w:eastAsia="Times New Roman" w:hAnsi="Segoe UI" w:cs="Segoe UI"/>
           <w:sz w:val="18"/>
           <w:szCs w:val="18"/>
           <w:lang w:val="es-CO" w:eastAsia="es-CO"/>
         </w:rPr>
       </w:pPr>
-      <w:r>
-        <w:rPr>
-          <w:rFonts w:ascii="Calibri" w:eastAsia="Times New Roman" w:hAnsi="Calibri" w:cs="Calibri"/>
-          <w:sz w:val="20"/>
-          <w:szCs w:val="20"/>
-          <w:u w:val="single"/>
-          <w:lang w:eastAsia="es-CO"/>
-        </w:rPr>
-        <w:t>Análisis alternativa 3</w:t>
-      </w:r>
-      <w:r>
-        <w:rPr>
-          <w:rFonts w:ascii="Calibri" w:eastAsia="Times New Roman" w:hAnsi="Calibri" w:cs="Calibri"/>
-          <w:sz w:val="20"/>
-          <w:szCs w:val="20"/>
-          <w:lang w:val="es-CO" w:eastAsia="es-CO"/>
-        </w:rPr>
-        <w:t> </w:t>
-      </w:r>
     </w:p>
     <w:p>
       <w:pPr>
@@ -8210,30 +8456,43 @@
         <w:jc w:val="both"/>
         <w:textAlignment w:val="baseline"/>
         <w:rPr>
+          <w:rFonts w:ascii="Calibri" w:eastAsia="Times New Roman" w:hAnsi="Calibri" w:cs="Calibri"/>
+          <w:sz w:val="20"/>
+          <w:szCs w:val="20"/>
+          <w:lang w:val="es-CO" w:eastAsia="es-CO"/>
+        </w:rPr>
+      </w:pPr>
+      <w:r>
+        <w:rPr>
+          <w:rFonts w:ascii="Calibri" w:eastAsia="Times New Roman" w:hAnsi="Calibri" w:cs="Calibri"/>
+          <w:sz w:val="20"/>
+          <w:szCs w:val="20"/>
+          <w:lang w:eastAsia="es-CO"/>
+        </w:rPr>
+        <w:t>A continuación, se presenta el análisis de la alternativa 3. Se realiza tanto complejidad temporal como espacial</w:t>
+      </w:r>
+      <w:r>
+        <w:rPr>
+          <w:rFonts w:ascii="Calibri" w:eastAsia="Times New Roman" w:hAnsi="Calibri" w:cs="Calibri"/>
+          <w:sz w:val="20"/>
+          <w:szCs w:val="20"/>
+          <w:lang w:val="es-CO" w:eastAsia="es-CO"/>
+        </w:rPr>
+        <w:t> </w:t>
+      </w:r>
+    </w:p>
+    <w:p>
+      <w:pPr>
+        <w:spacing w:after="0" w:line="240" w:lineRule="auto"/>
+        <w:jc w:val="both"/>
+        <w:textAlignment w:val="baseline"/>
+        <w:rPr>
           <w:rFonts w:ascii="Segoe UI" w:eastAsia="Times New Roman" w:hAnsi="Segoe UI" w:cs="Segoe UI"/>
           <w:sz w:val="18"/>
           <w:szCs w:val="18"/>
           <w:lang w:val="es-CO" w:eastAsia="es-CO"/>
         </w:rPr>
       </w:pPr>
-      <w:r>
-        <w:rPr>
-          <w:rFonts w:ascii="Calibri" w:eastAsia="Times New Roman" w:hAnsi="Calibri" w:cs="Calibri"/>
-          <w:sz w:val="20"/>
-          <w:szCs w:val="20"/>
-          <w:lang w:eastAsia="es-CO"/>
-        </w:rPr>
-        <w:t>A continuación, se presenta el análisis de la alternativa 3. Se realiza tanto complejidad temporal como espacial</w:t>
-      </w:r>
-      <w:r>
-        <w:rPr>
-          <w:rFonts w:ascii="Calibri" w:eastAsia="Times New Roman" w:hAnsi="Calibri" w:cs="Calibri"/>
-          <w:sz w:val="20"/>
-          <w:szCs w:val="20"/>
-          <w:lang w:val="es-CO" w:eastAsia="es-CO"/>
-        </w:rPr>
-        <w:t> </w:t>
-      </w:r>
     </w:p>
     <w:tbl>
       <w:tblPr>
@@ -8407,26 +8666,17 @@
                 <w:rFonts w:ascii="Times New Roman" w:eastAsia="Times New Roman" w:hAnsi="Times New Roman" w:cs="Times New Roman"/>
                 <w:sz w:val="24"/>
                 <w:szCs w:val="24"/>
-                <w:lang w:val="es-CO" w:eastAsia="es-CO"/>
-              </w:rPr>
-            </w:pPr>
-            <w:r>
-              <w:rPr>
-                <w:rFonts w:ascii="Calibri" w:eastAsia="Times New Roman" w:hAnsi="Calibri" w:cs="Calibri"/>
-                <w:sz w:val="20"/>
-                <w:szCs w:val="20"/>
-                <w:lang w:eastAsia="es-CO"/>
-              </w:rPr>
-              <w:t>public static int[][] multiplicacionTres(int[][] A, int[][] B){</w:t>
-            </w:r>
-            <w:r>
-              <w:rPr>
-                <w:rFonts w:ascii="Calibri" w:eastAsia="Times New Roman" w:hAnsi="Calibri" w:cs="Calibri"/>
-                <w:sz w:val="20"/>
-                <w:szCs w:val="20"/>
-                <w:lang w:val="es-CO" w:eastAsia="es-CO"/>
-              </w:rPr>
-              <w:t> </w:t>
+                <w:lang w:val="en-US" w:eastAsia="es-CO"/>
+              </w:rPr>
+            </w:pPr>
+            <w:r>
+              <w:rPr>
+                <w:rFonts w:ascii="Calibri" w:eastAsia="Times New Roman" w:hAnsi="Calibri" w:cs="Calibri"/>
+                <w:sz w:val="20"/>
+                <w:szCs w:val="20"/>
+                <w:lang w:val="en-US" w:eastAsia="es-CO"/>
+              </w:rPr>
+              <w:t>public static int[][] multiplicacionTres(int[][] A, int[][] B){ </w:t>
             </w:r>
           </w:p>
         </w:tc>
@@ -8539,26 +8789,17 @@
                 <w:rFonts w:ascii="Times New Roman" w:eastAsia="Times New Roman" w:hAnsi="Times New Roman" w:cs="Times New Roman"/>
                 <w:sz w:val="24"/>
                 <w:szCs w:val="24"/>
-                <w:lang w:val="es-CO" w:eastAsia="es-CO"/>
-              </w:rPr>
-            </w:pPr>
-            <w:r>
-              <w:rPr>
-                <w:rFonts w:ascii="Calibri" w:eastAsia="Times New Roman" w:hAnsi="Calibri" w:cs="Calibri"/>
-                <w:sz w:val="20"/>
-                <w:szCs w:val="20"/>
-                <w:lang w:eastAsia="es-CO"/>
-              </w:rPr>
-              <w:t>int[][] C = new int[A.length][B[0].length];</w:t>
-            </w:r>
-            <w:r>
-              <w:rPr>
-                <w:rFonts w:ascii="Calibri" w:eastAsia="Times New Roman" w:hAnsi="Calibri" w:cs="Calibri"/>
-                <w:sz w:val="20"/>
-                <w:szCs w:val="20"/>
-                <w:lang w:val="es-CO" w:eastAsia="es-CO"/>
-              </w:rPr>
-              <w:t> </w:t>
+                <w:lang w:val="en-US" w:eastAsia="es-CO"/>
+              </w:rPr>
+            </w:pPr>
+            <w:r>
+              <w:rPr>
+                <w:rFonts w:ascii="Calibri" w:eastAsia="Times New Roman" w:hAnsi="Calibri" w:cs="Calibri"/>
+                <w:sz w:val="20"/>
+                <w:szCs w:val="20"/>
+                <w:lang w:val="en-US" w:eastAsia="es-CO"/>
+              </w:rPr>
+              <w:t>int[][] C = new int[A.length][B[0].length]; </w:t>
             </w:r>
           </w:p>
         </w:tc>
@@ -8680,6 +8921,7 @@
                 <w:szCs w:val="20"/>
                 <w:lang w:eastAsia="es-CO"/>
               </w:rPr>
+              <w:lastRenderedPageBreak/>
               <w:t>int x = 0, y = 0, z = 0, k = 0;</w:t>
             </w:r>
             <w:r>
@@ -8801,26 +9043,17 @@
                 <w:rFonts w:ascii="Times New Roman" w:eastAsia="Times New Roman" w:hAnsi="Times New Roman" w:cs="Times New Roman"/>
                 <w:sz w:val="24"/>
                 <w:szCs w:val="24"/>
-                <w:lang w:val="es-CO" w:eastAsia="es-CO"/>
-              </w:rPr>
-            </w:pPr>
-            <w:r>
-              <w:rPr>
-                <w:rFonts w:ascii="Calibri" w:eastAsia="Times New Roman" w:hAnsi="Calibri" w:cs="Calibri"/>
-                <w:sz w:val="20"/>
-                <w:szCs w:val="20"/>
-                <w:lang w:eastAsia="es-CO"/>
-              </w:rPr>
-              <w:t>for(int i = 0; i &lt; C.length; i++){</w:t>
-            </w:r>
-            <w:r>
-              <w:rPr>
-                <w:rFonts w:ascii="Calibri" w:eastAsia="Times New Roman" w:hAnsi="Calibri" w:cs="Calibri"/>
-                <w:sz w:val="20"/>
-                <w:szCs w:val="20"/>
-                <w:lang w:val="es-CO" w:eastAsia="es-CO"/>
-              </w:rPr>
-              <w:t> </w:t>
+                <w:lang w:val="en-US" w:eastAsia="es-CO"/>
+              </w:rPr>
+            </w:pPr>
+            <w:r>
+              <w:rPr>
+                <w:rFonts w:ascii="Calibri" w:eastAsia="Times New Roman" w:hAnsi="Calibri" w:cs="Calibri"/>
+                <w:sz w:val="20"/>
+                <w:szCs w:val="20"/>
+                <w:lang w:val="en-US" w:eastAsia="es-CO"/>
+              </w:rPr>
+              <w:t>for(int i = 0; i &lt; C.length; i++){ </w:t>
             </w:r>
           </w:p>
         </w:tc>
@@ -8932,26 +9165,17 @@
                 <w:rFonts w:ascii="Times New Roman" w:eastAsia="Times New Roman" w:hAnsi="Times New Roman" w:cs="Times New Roman"/>
                 <w:sz w:val="24"/>
                 <w:szCs w:val="24"/>
-                <w:lang w:val="es-CO" w:eastAsia="es-CO"/>
-              </w:rPr>
-            </w:pPr>
-            <w:r>
-              <w:rPr>
-                <w:rFonts w:ascii="Calibri" w:eastAsia="Times New Roman" w:hAnsi="Calibri" w:cs="Calibri"/>
-                <w:sz w:val="20"/>
-                <w:szCs w:val="20"/>
-                <w:lang w:eastAsia="es-CO"/>
-              </w:rPr>
-              <w:t>      for(int j = 0; j &lt; C[0].length; j++){</w:t>
-            </w:r>
-            <w:r>
-              <w:rPr>
-                <w:rFonts w:ascii="Calibri" w:eastAsia="Times New Roman" w:hAnsi="Calibri" w:cs="Calibri"/>
-                <w:sz w:val="20"/>
-                <w:szCs w:val="20"/>
-                <w:lang w:val="es-CO" w:eastAsia="es-CO"/>
-              </w:rPr>
-              <w:t> </w:t>
+                <w:lang w:val="en-US" w:eastAsia="es-CO"/>
+              </w:rPr>
+            </w:pPr>
+            <w:r>
+              <w:rPr>
+                <w:rFonts w:ascii="Calibri" w:eastAsia="Times New Roman" w:hAnsi="Calibri" w:cs="Calibri"/>
+                <w:sz w:val="20"/>
+                <w:szCs w:val="20"/>
+                <w:lang w:val="en-US" w:eastAsia="es-CO"/>
+              </w:rPr>
+              <w:t>      for(int j = 0; j &lt; C[0].length; j++){ </w:t>
             </w:r>
           </w:p>
         </w:tc>
@@ -10136,7 +10360,6 @@
           <w:szCs w:val="20"/>
           <w:lang w:eastAsia="es-CO"/>
         </w:rPr>
-        <w:lastRenderedPageBreak/>
         <w:t>T(n,m,p) = 9m +7p + 3n + 8.</w:t>
       </w:r>
       <w:r>
@@ -10354,8 +10577,6 @@
     </w:p>
     <w:p>
       <w:pPr>
-        <w:ind w:left="360"/>
-        <w:jc w:val="both"/>
         <w:rPr>
           <w:rFonts w:ascii="Calibri" w:eastAsia="Calibri" w:hAnsi="Calibri" w:cs="Calibri"/>
           <w:b/>
@@ -10431,7 +10652,7 @@
       <w:pPr>
         <w:jc w:val="center"/>
         <w:rPr>
-          <w:rStyle w:val="Textoennegrita"/>
+          <w:rStyle w:val="Strong"/>
           <w:rFonts w:ascii="Verdana" w:hAnsi="Verdana"/>
           <w:color w:val="000000"/>
           <w:spacing w:val="20"/>
@@ -10444,7 +10665,7 @@
       </w:pPr>
       <w:r>
         <w:rPr>
-          <w:rStyle w:val="Textoennegrita"/>
+          <w:rStyle w:val="Strong"/>
           <w:rFonts w:ascii="Verdana" w:hAnsi="Verdana"/>
           <w:color w:val="000000"/>
           <w:spacing w:val="20"/>
@@ -10457,7 +10678,7 @@
       </w:r>
       <w:r>
         <w:rPr>
-          <w:rStyle w:val="Textoennegrita"/>
+          <w:rStyle w:val="Strong"/>
           <w:rFonts w:ascii="Verdana" w:hAnsi="Verdana"/>
           <w:color w:val="000000"/>
           <w:spacing w:val="20"/>
@@ -10471,7 +10692,7 @@
       </w:r>
       <w:r>
         <w:rPr>
-          <w:rStyle w:val="Textoennegrita"/>
+          <w:rStyle w:val="Strong"/>
           <w:rFonts w:ascii="Verdana" w:hAnsi="Verdana"/>
           <w:color w:val="000000"/>
           <w:spacing w:val="20"/>
@@ -10484,7 +10705,7 @@
       </w:r>
       <w:r>
         <w:rPr>
-          <w:rStyle w:val="Textoennegrita"/>
+          <w:rStyle w:val="Strong"/>
           <w:rFonts w:ascii="Verdana" w:hAnsi="Verdana"/>
           <w:color w:val="000000"/>
           <w:spacing w:val="20"/>
@@ -10498,7 +10719,7 @@
       </w:r>
       <w:r>
         <w:rPr>
-          <w:rStyle w:val="Textoennegrita"/>
+          <w:rStyle w:val="Strong"/>
           <w:rFonts w:ascii="Verdana" w:hAnsi="Verdana"/>
           <w:color w:val="000000"/>
           <w:spacing w:val="20"/>
@@ -10511,7 +10732,7 @@
       </w:r>
       <w:r>
         <w:rPr>
-          <w:rStyle w:val="Textoennegrita"/>
+          <w:rStyle w:val="Strong"/>
           <w:rFonts w:ascii="Verdana" w:hAnsi="Verdana"/>
           <w:color w:val="000000"/>
           <w:spacing w:val="20"/>
@@ -10554,7 +10775,7 @@
       </w:r>
       <w:r>
         <w:rPr>
-          <w:rStyle w:val="Textoennegrita"/>
+          <w:rStyle w:val="Strong"/>
           <w:rFonts w:ascii="Verdana" w:hAnsi="Verdana"/>
           <w:color w:val="000000"/>
           <w:spacing w:val="20"/>
@@ -10566,7 +10787,7 @@
       </w:r>
       <w:r>
         <w:rPr>
-          <w:rStyle w:val="Textoennegrita"/>
+          <w:rStyle w:val="Strong"/>
           <w:rFonts w:ascii="Verdana" w:hAnsi="Verdana"/>
           <w:color w:val="000000"/>
           <w:spacing w:val="20"/>
@@ -10755,7 +10976,7 @@
       <w:pPr>
         <w:jc w:val="both"/>
         <w:rPr>
-          <w:rStyle w:val="Hipervnculo"/>
+          <w:rStyle w:val="Hyperlink"/>
           <w:lang w:val="es-CO"/>
         </w:rPr>
       </w:pPr>
@@ -10784,7 +11005,7 @@
       <w:hyperlink r:id="rId6" w:history="1">
         <w:r>
           <w:rPr>
-            <w:rStyle w:val="Hipervnculo"/>
+            <w:rStyle w:val="Hyperlink"/>
             <w:lang w:val="es-CO"/>
           </w:rPr>
           <w:t>https://www.ditutor.com/matrices/multiplicacion_matrices.html</w:t>
@@ -12791,13 +13012,13 @@
     <w:name w:val="Normal"/>
     <w:qFormat/>
   </w:style>
-  <w:style w:type="character" w:default="1" w:styleId="Fuentedeprrafopredeter">
+  <w:style w:type="character" w:default="1" w:styleId="DefaultParagraphFont">
     <w:name w:val="Default Paragraph Font"/>
     <w:uiPriority w:val="1"/>
     <w:semiHidden/>
     <w:unhideWhenUsed/>
   </w:style>
-  <w:style w:type="table" w:default="1" w:styleId="Tablanormal">
+  <w:style w:type="table" w:default="1" w:styleId="TableNormal">
     <w:name w:val="Normal Table"/>
     <w:uiPriority w:val="99"/>
     <w:semiHidden/>
@@ -12812,7 +13033,7 @@
       </w:tblCellMar>
     </w:tblPr>
   </w:style>
-  <w:style w:type="numbering" w:default="1" w:styleId="Sinlista">
+  <w:style w:type="numbering" w:default="1" w:styleId="NoList">
     <w:name w:val="No List"/>
     <w:uiPriority w:val="99"/>
     <w:semiHidden/>
@@ -12834,15 +13055,15 @@
   </w:style>
   <w:style w:type="character" w:customStyle="1" w:styleId="normaltextrun">
     <w:name w:val="normaltextrun"/>
-    <w:basedOn w:val="Fuentedeprrafopredeter"/>
+    <w:basedOn w:val="DefaultParagraphFont"/>
     <w:rsid w:val="00BC01B9"/>
   </w:style>
   <w:style w:type="character" w:customStyle="1" w:styleId="eop">
     <w:name w:val="eop"/>
-    <w:basedOn w:val="Fuentedeprrafopredeter"/>
+    <w:basedOn w:val="DefaultParagraphFont"/>
     <w:rsid w:val="00BC01B9"/>
   </w:style>
-  <w:style w:type="paragraph" w:styleId="Prrafodelista">
+  <w:style w:type="paragraph" w:styleId="ListParagraph">
     <w:name w:val="List Paragraph"/>
     <w:basedOn w:val="Normal"/>
     <w:uiPriority w:val="34"/>
@@ -12867,9 +13088,9 @@
       <w:lang w:val="es-CO" w:eastAsia="es-CO"/>
     </w:rPr>
   </w:style>
-  <w:style w:type="character" w:styleId="Textoennegrita">
+  <w:style w:type="character" w:styleId="Strong">
     <w:name w:val="Strong"/>
-    <w:basedOn w:val="Fuentedeprrafopredeter"/>
+    <w:basedOn w:val="DefaultParagraphFont"/>
     <w:uiPriority w:val="22"/>
     <w:qFormat/>
     <w:rsid w:val="00F92E49"/>
@@ -12920,9 +13141,9 @@
       <w:lang w:val="es-CO" w:eastAsia="es-CO"/>
     </w:rPr>
   </w:style>
-  <w:style w:type="character" w:styleId="Hipervnculo">
+  <w:style w:type="character" w:styleId="Hyperlink">
     <w:name w:val="Hyperlink"/>
-    <w:basedOn w:val="Fuentedeprrafopredeter"/>
+    <w:basedOn w:val="DefaultParagraphFont"/>
     <w:uiPriority w:val="99"/>
     <w:semiHidden/>
     <w:unhideWhenUsed/>
@@ -12934,12 +13155,12 @@
   </w:style>
   <w:style w:type="character" w:customStyle="1" w:styleId="spellingerror">
     <w:name w:val="spellingerror"/>
-    <w:basedOn w:val="Fuentedeprrafopredeter"/>
+    <w:basedOn w:val="DefaultParagraphFont"/>
     <w:rsid w:val="00D449A6"/>
   </w:style>
   <w:style w:type="character" w:customStyle="1" w:styleId="contextualspellingandgrammarerror">
     <w:name w:val="contextualspellingandgrammarerror"/>
-    <w:basedOn w:val="Fuentedeprrafopredeter"/>
+    <w:basedOn w:val="DefaultParagraphFont"/>
     <w:rsid w:val="00D449A6"/>
   </w:style>
 </w:styles>

</xml_diff>